<commit_message>
Apuntes y guía física
</commit_message>
<xml_diff>
--- a/Costos y presupuestos/Costos y presupuestos.docx
+++ b/Costos y presupuestos/Costos y presupuestos.docx
@@ -5,29 +5,43 @@
     <w:p>
       <w:pPr>
         <w:jc w:val="both"/>
-      </w:pPr>
-      <w:r>
-        <w:rPr>
-          <w:b/>
-          <w:bCs/>
+        <w:rPr>
+          <w:lang w:val="es-CL"/>
+        </w:rPr>
+      </w:pPr>
+      <w:r>
+        <w:rPr>
+          <w:b/>
+          <w:bCs/>
+          <w:lang w:val="es-CL"/>
         </w:rPr>
         <w:t>Profesor:</w:t>
       </w:r>
       <w:r>
+        <w:rPr>
+          <w:lang w:val="es-CL"/>
+        </w:rPr>
         <w:t xml:space="preserve"> </w:t>
       </w:r>
       <w:r>
+        <w:rPr>
+          <w:lang w:val="es-CL"/>
+        </w:rPr>
         <w:t>Francisco</w:t>
       </w:r>
     </w:p>
     <w:p>
       <w:pPr>
         <w:jc w:val="both"/>
-      </w:pPr>
-      <w:r>
-        <w:rPr>
-          <w:b/>
-          <w:bCs/>
+        <w:rPr>
+          <w:lang w:val="es-CL"/>
+        </w:rPr>
+      </w:pPr>
+      <w:r>
+        <w:rPr>
+          <w:b/>
+          <w:bCs/>
+          <w:lang w:val="es-CL"/>
         </w:rPr>
         <w:t>Mail:</w:t>
       </w:r>
@@ -35,44 +49,49 @@
     <w:p>
       <w:pPr>
         <w:jc w:val="both"/>
-      </w:pPr>
-    </w:p>
-    <w:p>
-      <w:pPr>
-        <w:jc w:val="both"/>
-      </w:pPr>
-      <w:r>
-        <w:rPr>
-          <w:b/>
-          <w:bCs/>
-        </w:rPr>
-        <w:t>Eximición</w:t>
-      </w:r>
-      <w:r>
-        <w:rPr>
-          <w:b/>
-          <w:bCs/>
-        </w:rPr>
-        <w:t>:</w:t>
-      </w:r>
-    </w:p>
-    <w:p>
-      <w:pPr>
-        <w:jc w:val="both"/>
-      </w:pPr>
-    </w:p>
-    <w:p>
-      <w:pPr>
-        <w:jc w:val="both"/>
-        <w:rPr>
-          <w:b/>
-          <w:bCs/>
-        </w:rPr>
-      </w:pPr>
-      <w:r>
-        <w:rPr>
-          <w:b/>
-          <w:bCs/>
+        <w:rPr>
+          <w:lang w:val="es-CL"/>
+        </w:rPr>
+      </w:pPr>
+    </w:p>
+    <w:p>
+      <w:pPr>
+        <w:jc w:val="both"/>
+        <w:rPr>
+          <w:lang w:val="es-CL"/>
+        </w:rPr>
+      </w:pPr>
+      <w:r>
+        <w:rPr>
+          <w:b/>
+          <w:bCs/>
+          <w:lang w:val="es-CL"/>
+        </w:rPr>
+        <w:t>Eximición:</w:t>
+      </w:r>
+    </w:p>
+    <w:p>
+      <w:pPr>
+        <w:jc w:val="both"/>
+        <w:rPr>
+          <w:lang w:val="es-CL"/>
+        </w:rPr>
+      </w:pPr>
+    </w:p>
+    <w:p>
+      <w:pPr>
+        <w:jc w:val="both"/>
+        <w:rPr>
+          <w:b/>
+          <w:bCs/>
+          <w:lang w:val="es-CL"/>
+        </w:rPr>
+      </w:pPr>
+      <w:r>
+        <w:rPr>
+          <w:b/>
+          <w:bCs/>
+          <w:lang w:val="es-CL"/>
         </w:rPr>
         <w:t>Notas:</w:t>
       </w:r>
@@ -522,14 +541,26 @@
     <w:p>
       <w:pPr>
         <w:jc w:val="both"/>
-      </w:pPr>
-      <w:r>
+        <w:rPr>
+          <w:lang w:val="es-CL"/>
+        </w:rPr>
+      </w:pPr>
+      <w:r>
+        <w:rPr>
+          <w:lang w:val="es-CL"/>
+        </w:rPr>
         <w:t xml:space="preserve">Si hace falta un recurso la empresa </w:t>
       </w:r>
       <w:r>
+        <w:rPr>
+          <w:lang w:val="es-CL"/>
+        </w:rPr>
         <w:t>no funcionará de forma correcta</w:t>
       </w:r>
       <w:r>
+        <w:rPr>
+          <w:lang w:val="es-CL"/>
+        </w:rPr>
         <w:t>.</w:t>
       </w:r>
     </w:p>
@@ -581,163 +612,271 @@
     <w:p>
       <w:pPr>
         <w:jc w:val="both"/>
-      </w:pPr>
-      <w:r>
-        <w:rPr>
-          <w:u w:val="single"/>
+        <w:rPr>
+          <w:lang w:val="es-CL"/>
+        </w:rPr>
+      </w:pPr>
+      <w:r>
+        <w:rPr>
+          <w:u w:val="single"/>
+          <w:lang w:val="es-CL"/>
         </w:rPr>
         <w:t>Recursos humanos:</w:t>
       </w:r>
       <w:r>
+        <w:rPr>
+          <w:lang w:val="es-CL"/>
+        </w:rPr>
         <w:t xml:space="preserve"> Personas vinculadas con la empresa</w:t>
       </w:r>
       <w:r>
+        <w:rPr>
+          <w:lang w:val="es-CL"/>
+        </w:rPr>
         <w:t>.</w:t>
       </w:r>
     </w:p>
     <w:p>
       <w:pPr>
         <w:jc w:val="both"/>
-      </w:pPr>
-      <w:r>
+        <w:rPr>
+          <w:lang w:val="es-CL"/>
+        </w:rPr>
+      </w:pPr>
+      <w:r>
+        <w:rPr>
+          <w:lang w:val="es-CL"/>
+        </w:rPr>
         <w:tab/>
         <w:t>Ejemplos: Operarios, oficinistas, ejecutivos, directivos</w:t>
       </w:r>
       <w:r>
+        <w:rPr>
+          <w:lang w:val="es-CL"/>
+        </w:rPr>
         <w:t>.</w:t>
       </w:r>
     </w:p>
     <w:p>
       <w:pPr>
         <w:jc w:val="both"/>
-      </w:pPr>
-      <w:r>
-        <w:rPr>
-          <w:u w:val="single"/>
+        <w:rPr>
+          <w:lang w:val="es-CL"/>
+        </w:rPr>
+      </w:pPr>
+      <w:r>
+        <w:rPr>
+          <w:u w:val="single"/>
+          <w:lang w:val="es-CL"/>
         </w:rPr>
         <w:t>Recurso Material:</w:t>
       </w:r>
       <w:r>
+        <w:rPr>
+          <w:lang w:val="es-CL"/>
+        </w:rPr>
         <w:t xml:space="preserve"> </w:t>
       </w:r>
       <w:r>
+        <w:rPr>
+          <w:lang w:val="es-CL"/>
+        </w:rPr>
         <w:t>Todos los bienes tangibles</w:t>
       </w:r>
       <w:r>
+        <w:rPr>
+          <w:lang w:val="es-CL"/>
+        </w:rPr>
         <w:t>.</w:t>
       </w:r>
     </w:p>
     <w:p>
       <w:pPr>
         <w:jc w:val="both"/>
-      </w:pPr>
-      <w:r>
+        <w:rPr>
+          <w:lang w:val="es-CL"/>
+        </w:rPr>
+      </w:pPr>
+      <w:r>
+        <w:rPr>
+          <w:lang w:val="es-CL"/>
+        </w:rPr>
         <w:tab/>
         <w:t xml:space="preserve">Ejemplos: </w:t>
       </w:r>
       <w:r>
+        <w:rPr>
+          <w:lang w:val="es-CL"/>
+        </w:rPr>
         <w:t>M</w:t>
       </w:r>
       <w:r>
+        <w:rPr>
+          <w:lang w:val="es-CL"/>
+        </w:rPr>
         <w:t xml:space="preserve">aquinaria, herramientas, </w:t>
       </w:r>
       <w:r>
+        <w:rPr>
+          <w:lang w:val="es-CL"/>
+        </w:rPr>
         <w:t>b</w:t>
       </w:r>
       <w:r>
+        <w:rPr>
+          <w:lang w:val="es-CL"/>
+        </w:rPr>
         <w:t xml:space="preserve">ienes raíces, </w:t>
       </w:r>
       <w:r>
+        <w:rPr>
+          <w:lang w:val="es-CL"/>
+        </w:rPr>
         <w:t>v</w:t>
       </w:r>
       <w:r>
+        <w:rPr>
+          <w:lang w:val="es-CL"/>
+        </w:rPr>
         <w:t>ehículos.</w:t>
       </w:r>
     </w:p>
     <w:p>
       <w:pPr>
         <w:jc w:val="both"/>
-      </w:pPr>
-      <w:r>
-        <w:rPr>
-          <w:u w:val="single"/>
+        <w:rPr>
+          <w:lang w:val="es-CL"/>
+        </w:rPr>
+      </w:pPr>
+      <w:r>
+        <w:rPr>
+          <w:u w:val="single"/>
+          <w:lang w:val="es-CL"/>
         </w:rPr>
         <w:t>Recursos financiaros:</w:t>
       </w:r>
       <w:r>
+        <w:rPr>
+          <w:lang w:val="es-CL"/>
+        </w:rPr>
         <w:t xml:space="preserve"> Representa valor monetario de la empresa</w:t>
       </w:r>
       <w:r>
+        <w:rPr>
+          <w:lang w:val="es-CL"/>
+        </w:rPr>
         <w:t>.</w:t>
       </w:r>
     </w:p>
     <w:p>
       <w:pPr>
         <w:jc w:val="both"/>
-      </w:pPr>
-      <w:r>
+        <w:rPr>
+          <w:lang w:val="es-CL"/>
+        </w:rPr>
+      </w:pPr>
+      <w:r>
+        <w:rPr>
+          <w:lang w:val="es-CL"/>
+        </w:rPr>
         <w:tab/>
         <w:t>Ejemplo: Dinero en efectivo, dinero en bancos, acciones, créditos e inversiones</w:t>
       </w:r>
       <w:r>
+        <w:rPr>
+          <w:lang w:val="es-CL"/>
+        </w:rPr>
         <w:t>.</w:t>
       </w:r>
     </w:p>
     <w:p>
       <w:pPr>
         <w:jc w:val="both"/>
-      </w:pPr>
-      <w:r>
-        <w:rPr>
-          <w:u w:val="single"/>
+        <w:rPr>
+          <w:lang w:val="es-CL"/>
+        </w:rPr>
+      </w:pPr>
+      <w:r>
+        <w:rPr>
+          <w:u w:val="single"/>
+          <w:lang w:val="es-CL"/>
         </w:rPr>
         <w:t>Recursos técnicos:</w:t>
       </w:r>
       <w:r>
+        <w:rPr>
+          <w:lang w:val="es-CL"/>
+        </w:rPr>
         <w:t xml:space="preserve"> Constituye</w:t>
       </w:r>
       <w:r>
+        <w:rPr>
+          <w:lang w:val="es-CL"/>
+        </w:rPr>
         <w:t xml:space="preserve"> el complemento  para el funcionamiento de otros recursos.</w:t>
       </w:r>
     </w:p>
     <w:p>
       <w:pPr>
         <w:jc w:val="both"/>
-      </w:pPr>
-      <w:r>
+        <w:rPr>
+          <w:lang w:val="es-CL"/>
+        </w:rPr>
+      </w:pPr>
+      <w:r>
+        <w:rPr>
+          <w:lang w:val="es-CL"/>
+        </w:rPr>
         <w:tab/>
         <w:t>Ejemplo: Conocimientos técnicos, Patentes</w:t>
       </w:r>
       <w:r>
+        <w:rPr>
+          <w:lang w:val="es-CL"/>
+        </w:rPr>
         <w:t xml:space="preserve">. </w:t>
       </w:r>
       <w:r>
+        <w:rPr>
+          <w:lang w:val="es-CL"/>
+        </w:rPr>
         <w:t>Sitemas de Producción, información y Mercadeo</w:t>
       </w:r>
       <w:r>
+        <w:rPr>
+          <w:lang w:val="es-CL"/>
+        </w:rPr>
         <w:t xml:space="preserve"> </w:t>
       </w:r>
       <w:r>
+        <w:rPr>
+          <w:lang w:val="es-CL"/>
+        </w:rPr>
         <w:t>.</w:t>
       </w:r>
     </w:p>
     <w:p>
       <w:pPr>
         <w:jc w:val="both"/>
-      </w:pPr>
-    </w:p>
-    <w:p>
-      <w:pPr>
-        <w:jc w:val="both"/>
-        <w:rPr>
-          <w:b/>
-          <w:bCs/>
-        </w:rPr>
-      </w:pPr>
-      <w:r>
-        <w:rPr>
-          <w:b/>
-          <w:bCs/>
+        <w:rPr>
+          <w:lang w:val="es-CL"/>
+        </w:rPr>
+      </w:pPr>
+    </w:p>
+    <w:p>
+      <w:pPr>
+        <w:jc w:val="both"/>
+        <w:rPr>
+          <w:b/>
+          <w:bCs/>
+          <w:lang w:val="es-CL"/>
+        </w:rPr>
+      </w:pPr>
+      <w:r>
+        <w:rPr>
+          <w:b/>
+          <w:bCs/>
+          <w:lang w:val="es-CL"/>
         </w:rPr>
         <w:t>Importancia de los recursos de la empresa</w:t>
       </w:r>
@@ -745,11 +884,20 @@
     <w:p>
       <w:pPr>
         <w:jc w:val="both"/>
-      </w:pPr>
-      <w:r>
+        <w:rPr>
+          <w:lang w:val="es-CL"/>
+        </w:rPr>
+      </w:pPr>
+      <w:r>
+        <w:rPr>
+          <w:lang w:val="es-CL"/>
+        </w:rPr>
         <w:t>Identificar los recursos utilizados por la empresa para su correcto funcionamiento, ya que de este dependerá su óptimo de producción</w:t>
       </w:r>
       <w:r>
+        <w:rPr>
+          <w:lang w:val="es-CL"/>
+        </w:rPr>
         <w:t>.</w:t>
       </w:r>
     </w:p>
@@ -759,12 +907,14 @@
         <w:rPr>
           <w:b/>
           <w:bCs/>
-        </w:rPr>
-      </w:pPr>
-      <w:r>
-        <w:rPr>
-          <w:b/>
-          <w:bCs/>
+          <w:lang w:val="es-CL"/>
+        </w:rPr>
+      </w:pPr>
+      <w:r>
+        <w:rPr>
+          <w:b/>
+          <w:bCs/>
+          <w:lang w:val="es-CL"/>
         </w:rPr>
         <w:t>Á</w:t>
       </w:r>
@@ -772,6 +922,7 @@
         <w:rPr>
           <w:b/>
           <w:bCs/>
+          <w:lang w:val="es-CL"/>
         </w:rPr>
         <w:t>reas funcionales de la empresa</w:t>
       </w:r>
@@ -779,8 +930,14 @@
     <w:p>
       <w:pPr>
         <w:jc w:val="both"/>
-      </w:pPr>
-      <w:r>
+        <w:rPr>
+          <w:lang w:val="es-CL"/>
+        </w:rPr>
+      </w:pPr>
+      <w:r>
+        <w:rPr>
+          <w:lang w:val="es-CL"/>
+        </w:rPr>
         <w:lastRenderedPageBreak/>
         <w:t>Para lograr los objetivos empresariales se desarrollan diversas actividades que estructuran y definen la organización. Todas las áreas son iguales de importantes y cuando falla una incide en el funcionamiento de las otras.</w:t>
       </w:r>
@@ -788,19 +945,29 @@
     <w:p>
       <w:pPr>
         <w:jc w:val="both"/>
-      </w:pPr>
-    </w:p>
-    <w:p>
-      <w:pPr>
-        <w:jc w:val="both"/>
-      </w:pPr>
-      <w:r>
-        <w:rPr>
-          <w:u w:val="single"/>
+        <w:rPr>
+          <w:lang w:val="es-CL"/>
+        </w:rPr>
+      </w:pPr>
+    </w:p>
+    <w:p>
+      <w:pPr>
+        <w:jc w:val="both"/>
+        <w:rPr>
+          <w:lang w:val="es-CL"/>
+        </w:rPr>
+      </w:pPr>
+      <w:r>
+        <w:rPr>
+          <w:u w:val="single"/>
+          <w:lang w:val="es-CL"/>
         </w:rPr>
         <w:t>Producción:</w:t>
       </w:r>
       <w:r>
+        <w:rPr>
+          <w:lang w:val="es-CL"/>
+        </w:rPr>
         <w:t xml:space="preserve"> Programa y desarrolla estrategias para la elaboración de productos,</w:t>
       </w:r>
     </w:p>
@@ -808,444 +975,706 @@
       <w:pPr>
         <w:ind w:left="720"/>
         <w:jc w:val="both"/>
-      </w:pPr>
-      <w:r>
+        <w:rPr>
+          <w:lang w:val="es-CL"/>
+        </w:rPr>
+      </w:pPr>
+      <w:r>
+        <w:rPr>
+          <w:lang w:val="es-CL"/>
+        </w:rPr>
+        <w:t>Funciones: Manejo inventarios, adquisición de insumnos y materiales, diseño de productos, control de calidad, programación de producción, etc.</w:t>
+      </w:r>
+    </w:p>
+    <w:p>
+      <w:pPr>
+        <w:jc w:val="both"/>
+        <w:rPr>
+          <w:lang w:val="es-CL"/>
+        </w:rPr>
+      </w:pPr>
+    </w:p>
+    <w:p>
+      <w:pPr>
+        <w:jc w:val="both"/>
+        <w:rPr>
+          <w:lang w:val="es-CL"/>
+        </w:rPr>
+      </w:pPr>
+      <w:r>
+        <w:rPr>
+          <w:u w:val="single"/>
+          <w:lang w:val="es-CL"/>
+        </w:rPr>
+        <w:t>Financiera:</w:t>
+      </w:r>
+      <w:r>
+        <w:rPr>
+          <w:lang w:val="es-CL"/>
+        </w:rPr>
+        <w:t xml:space="preserve"> Realiza permanentemente transacciones comerciales. Administra todo movimiento de dinero y capital utilizado para su funcionamiento.</w:t>
+      </w:r>
+    </w:p>
+    <w:p>
+      <w:pPr>
+        <w:ind w:left="576"/>
+        <w:jc w:val="both"/>
+        <w:rPr>
+          <w:lang w:val="es-CO"/>
+        </w:rPr>
+      </w:pPr>
+      <w:r>
+        <w:rPr>
+          <w:lang w:val="es-CO"/>
+        </w:rPr>
+        <w:t>Funciones: Elaboración presupuestos, obtención de recursos, control y manejo dinero, crédito y cobranzas, análisis de costos, Inversiones, Tesorería, Contabilidad general, Relaciones financieras.</w:t>
+      </w:r>
+    </w:p>
+    <w:p>
+      <w:pPr>
+        <w:jc w:val="both"/>
+        <w:rPr>
+          <w:lang w:val="es-CO"/>
+        </w:rPr>
+      </w:pPr>
+    </w:p>
+    <w:p>
+      <w:pPr>
+        <w:jc w:val="both"/>
+        <w:rPr>
+          <w:lang w:val="es-CL"/>
+        </w:rPr>
+      </w:pPr>
+      <w:r>
+        <w:rPr>
+          <w:u w:val="single"/>
+          <w:lang w:val="es-CO"/>
+        </w:rPr>
+        <w:t>Recursos Humanos:</w:t>
+      </w:r>
+      <w:r>
+        <w:rPr>
+          <w:b/>
+          <w:bCs/>
+          <w:lang w:val="es-CO"/>
+        </w:rPr>
+        <w:t xml:space="preserve"> </w:t>
+      </w:r>
+      <w:r>
+        <w:rPr>
+          <w:lang w:val="es-CO"/>
+        </w:rPr>
+        <w:t>Determina medios adecuados para tratar individual y colectivamente los miembros de un equipo de trabajo de manera que contribuyan a alcanzar los objetivos empresariales.</w:t>
+      </w:r>
+    </w:p>
+    <w:p>
+      <w:pPr>
+        <w:ind w:left="576"/>
+        <w:jc w:val="both"/>
+        <w:rPr>
+          <w:lang w:val="es-CO"/>
+        </w:rPr>
+      </w:pPr>
+      <w:r>
+        <w:rPr>
+          <w:lang w:val="es-CO"/>
+        </w:rPr>
+        <w:t>Funciones: Vinculación personal, desarrollo del personal, Gestión administrativa, Remuneraciones, Relaciones laborales y Bienestar Social.</w:t>
+      </w:r>
+    </w:p>
+    <w:p>
+      <w:pPr>
+        <w:jc w:val="both"/>
+        <w:rPr>
+          <w:lang w:val="es-CO"/>
+        </w:rPr>
+      </w:pPr>
+    </w:p>
+    <w:p>
+      <w:pPr>
+        <w:jc w:val="both"/>
+        <w:rPr>
+          <w:lang w:val="es-CL"/>
+        </w:rPr>
+      </w:pPr>
+      <w:r>
+        <w:rPr>
+          <w:u w:val="single"/>
+          <w:lang w:val="es-CO"/>
+        </w:rPr>
+        <w:t>Marketing:</w:t>
+      </w:r>
+      <w:r>
+        <w:rPr>
+          <w:b/>
+          <w:bCs/>
+          <w:lang w:val="es-CO"/>
+        </w:rPr>
+        <w:t xml:space="preserve"> </w:t>
+      </w:r>
+      <w:r>
+        <w:rPr>
+          <w:lang w:val="es-CO"/>
+        </w:rPr>
+        <w:t>Desarrollo de actividades relacionadas con promoción, venta, distribución en el mercado de bienes o servicios que produce la empresa de manera que satisfaga las necesidades de los clientes.</w:t>
+      </w:r>
+    </w:p>
+    <w:p>
+      <w:pPr>
+        <w:ind w:left="720"/>
+        <w:jc w:val="both"/>
+        <w:rPr>
+          <w:lang w:val="es-CL"/>
+        </w:rPr>
+      </w:pPr>
+      <w:r>
+        <w:rPr>
+          <w:lang w:val="es-CO"/>
+        </w:rPr>
+        <w:t>Funciones: Análisis de competencia, planeación de mercadeo, políticas de ventas, publicidad, segmentación del mercado, venta productos y servicios, exhibición comercial y evaluación postventa.</w:t>
+      </w:r>
+    </w:p>
+    <w:p>
+      <w:pPr>
+        <w:pStyle w:val="Heading2"/>
+      </w:pPr>
+      <w:r>
+        <w:t>Contabilidad</w:t>
+      </w:r>
+      <w:r>
+        <w:t xml:space="preserve"> Básica</w:t>
+      </w:r>
+    </w:p>
+    <w:p/>
+    <w:p>
+      <w:pPr>
+        <w:rPr>
+          <w:lang w:val="es-CL"/>
+        </w:rPr>
+      </w:pPr>
+      <w:r>
+        <w:rPr>
+          <w:b/>
+          <w:bCs/>
+          <w:lang w:val="es-CL"/>
+        </w:rPr>
+        <w:t>Contabilidad:</w:t>
+      </w:r>
+      <w:r>
+        <w:rPr>
+          <w:lang w:val="es-CL"/>
+        </w:rPr>
+        <w:t xml:space="preserve"> </w:t>
+      </w:r>
+      <w:r>
+        <w:rPr>
+          <w:lang w:val="es-CL"/>
+        </w:rPr>
+        <w:t>Técnica de la e</w:t>
+      </w:r>
+      <w:r>
+        <w:rPr>
+          <w:lang w:val="es-CL"/>
+        </w:rPr>
+        <w:t>conomía, cuya finalidad es apoyar los procesos en la Administración de una empresa</w:t>
+      </w:r>
+      <w:r>
+        <w:rPr>
+          <w:lang w:val="es-CL"/>
+        </w:rPr>
+        <w:t>. La información entregada sirve a los ejecutivos para orientar la futura toma de decisiones</w:t>
+      </w:r>
+      <w:r>
+        <w:rPr>
+          <w:lang w:val="es-CL"/>
+        </w:rPr>
+        <w:t>. Es el arte de registrar, clasificar y sintetizar el movimiento de dinero.</w:t>
+      </w:r>
+    </w:p>
+    <w:p>
+      <w:pPr>
+        <w:rPr>
+          <w:lang w:val="es-CL"/>
+        </w:rPr>
+      </w:pPr>
+    </w:p>
+    <w:p>
+      <w:pPr>
+        <w:rPr>
+          <w:b/>
+          <w:bCs/>
+          <w:lang w:val="es-CL"/>
+        </w:rPr>
+      </w:pPr>
+      <w:r>
+        <w:rPr>
+          <w:b/>
+          <w:bCs/>
+          <w:lang w:val="es-CL"/>
+        </w:rPr>
         <w:t>Funciones:</w:t>
       </w:r>
-      <w:r>
-        <w:t xml:space="preserve"> Manejo inventarios, adquisición de insumnos y materiales, diseño de productos, control de calidad, programación de producción, etc.</w:t>
-      </w:r>
-    </w:p>
-    <w:p>
-      <w:pPr>
-        <w:jc w:val="both"/>
-      </w:pPr>
-    </w:p>
-    <w:p>
-      <w:pPr>
-        <w:jc w:val="both"/>
-      </w:pPr>
-      <w:r>
-        <w:rPr>
-          <w:u w:val="single"/>
+    </w:p>
+    <w:p>
+      <w:pPr>
+        <w:rPr>
+          <w:lang w:val="es-CL"/>
+        </w:rPr>
+      </w:pPr>
+      <w:r>
+        <w:rPr>
+          <w:u w:val="single"/>
+          <w:lang w:val="es-CL"/>
+        </w:rPr>
+        <w:t>Históricas:</w:t>
+      </w:r>
+      <w:r>
+        <w:rPr>
+          <w:lang w:val="es-CL"/>
+        </w:rPr>
+        <w:t xml:space="preserve"> Efectos cronológicos de los hechos económicos</w:t>
+      </w:r>
+      <w:r>
+        <w:rPr>
+          <w:lang w:val="es-CL"/>
+        </w:rPr>
+        <w:t>. Ej: Anotación por orden de fechas de los cobros y pagos.</w:t>
+      </w:r>
+    </w:p>
+    <w:p>
+      <w:pPr>
+        <w:rPr>
+          <w:lang w:val="es-CL"/>
+        </w:rPr>
+      </w:pPr>
+      <w:r>
+        <w:rPr>
+          <w:u w:val="single"/>
+          <w:lang w:val="es-CL"/>
+        </w:rPr>
+        <w:lastRenderedPageBreak/>
+        <w:t>Estadística:</w:t>
+      </w:r>
+      <w:r>
+        <w:rPr>
+          <w:lang w:val="es-CL"/>
+        </w:rPr>
+        <w:t xml:space="preserve"> Reflejo de los hechos económicos en cantidades que dan una visión real de la forma como queda afectada la situación de la empresa. Ej: Ver el crecimiento de la empresa en años.</w:t>
+      </w:r>
+    </w:p>
+    <w:p>
+      <w:pPr>
+        <w:rPr>
+          <w:lang w:val="es-CL"/>
+        </w:rPr>
+      </w:pPr>
+      <w:r>
+        <w:rPr>
+          <w:u w:val="single"/>
+          <w:lang w:val="es-CL"/>
+        </w:rPr>
+        <w:t>Económica:</w:t>
+      </w:r>
+      <w:r>
+        <w:rPr>
+          <w:lang w:val="es-CL"/>
+        </w:rPr>
+        <w:t xml:space="preserve"> Estudia el proceso que se sigue para la obtención del producto. Ej: Costo – Beneficio.</w:t>
+      </w:r>
+    </w:p>
+    <w:p>
+      <w:pPr>
+        <w:rPr>
+          <w:lang w:val="es-CL"/>
+        </w:rPr>
+      </w:pPr>
+      <w:r>
+        <w:rPr>
+          <w:u w:val="single"/>
+          <w:lang w:val="es-CL"/>
         </w:rPr>
         <w:t>Financiera:</w:t>
       </w:r>
       <w:r>
-        <w:t xml:space="preserve"> Realiza permanentemente transacciones comerciales. Administra todo movimiento de dinero y capital utilizado para su funcionamiento.</w:t>
-      </w:r>
-    </w:p>
-    <w:p>
-      <w:pPr>
-        <w:ind w:left="576"/>
-        <w:jc w:val="both"/>
-        <w:rPr>
-          <w:lang w:val="es-CO"/>
-        </w:rPr>
-      </w:pPr>
-      <w:r>
-        <w:rPr>
-          <w:lang w:val="es-CO"/>
-        </w:rPr>
-        <w:t>Funciones: Elaboración presupuestos, obtención de recursos, control y manejo dinero, crédito y cobranzas, análisis de costos, Inversiones, Tesorería, Contabilidad general, Relaciones financieras.</w:t>
-      </w:r>
-    </w:p>
-    <w:p>
-      <w:pPr>
-        <w:jc w:val="both"/>
-        <w:rPr>
-          <w:lang w:val="es-CO"/>
-        </w:rPr>
-      </w:pPr>
-    </w:p>
-    <w:p>
-      <w:pPr>
-        <w:jc w:val="both"/>
-      </w:pPr>
-      <w:r>
-        <w:rPr>
-          <w:u w:val="single"/>
-          <w:lang w:val="es-CO"/>
-        </w:rPr>
-        <w:t>Recursos Humanos:</w:t>
-      </w:r>
-      <w:r>
-        <w:rPr>
-          <w:b/>
-          <w:bCs/>
-          <w:lang w:val="es-CO"/>
-        </w:rPr>
-        <w:t xml:space="preserve"> </w:t>
-      </w:r>
-      <w:r>
-        <w:rPr>
-          <w:lang w:val="es-CO"/>
-        </w:rPr>
-        <w:t>Determina medios adecuados para tratar individual y colectivamente los miembros de un equipo de trabajo de manera que contribuyan a alcanzar los objetivos empresariales.</w:t>
-      </w:r>
-    </w:p>
-    <w:p>
-      <w:pPr>
-        <w:ind w:left="576"/>
-        <w:jc w:val="both"/>
-        <w:rPr>
-          <w:lang w:val="es-CO"/>
-        </w:rPr>
-      </w:pPr>
-      <w:r>
-        <w:rPr>
-          <w:lang w:val="es-CO"/>
-        </w:rPr>
-        <w:t>Funciones: Vinculación personal, desarrollo del personal, Gestión administrativa, Remuneraciones, Relaciones laborales y Bienestar Social.</w:t>
-      </w:r>
-    </w:p>
-    <w:p>
-      <w:pPr>
-        <w:jc w:val="both"/>
-        <w:rPr>
-          <w:lang w:val="es-CO"/>
-        </w:rPr>
-      </w:pPr>
-    </w:p>
-    <w:p>
-      <w:pPr>
-        <w:jc w:val="both"/>
-      </w:pPr>
-      <w:r>
-        <w:rPr>
-          <w:u w:val="single"/>
-          <w:lang w:val="es-CO"/>
-        </w:rPr>
-        <w:t>Marketing:</w:t>
-      </w:r>
-      <w:r>
-        <w:rPr>
-          <w:b/>
-          <w:bCs/>
-          <w:lang w:val="es-CO"/>
-        </w:rPr>
-        <w:t xml:space="preserve"> </w:t>
-      </w:r>
-      <w:r>
-        <w:rPr>
-          <w:lang w:val="es-CO"/>
-        </w:rPr>
-        <w:t>Desarrollo de actividades relacionadas con promoción, venta, distribución en el mercado de bienes o servicios que produce la empresa de manera que satisfaga las necesidades de los clientes.</w:t>
-      </w:r>
-    </w:p>
-    <w:p>
-      <w:pPr>
+        <w:rPr>
+          <w:lang w:val="es-CL"/>
+        </w:rPr>
+        <w:t xml:space="preserve"> Analiza la obtención de los recursos, para hacer frente a los compromisos de la empresa Ej: Ver con que dinero cuenta la empresa, conocer los plazos de cobros a clientes y compromisos de pago a acreedores.</w:t>
+      </w:r>
+    </w:p>
+    <w:p>
+      <w:pPr>
+        <w:rPr>
+          <w:lang w:val="es-CL"/>
+        </w:rPr>
+      </w:pPr>
+      <w:r>
+        <w:rPr>
+          <w:u w:val="single"/>
+          <w:lang w:val="es-CL"/>
+        </w:rPr>
+        <w:t>Fiscal:</w:t>
+      </w:r>
+      <w:r>
+        <w:rPr>
+          <w:lang w:val="es-CL"/>
+        </w:rPr>
+        <w:t xml:space="preserve"> C</w:t>
+      </w:r>
+      <w:r>
+        <w:rPr>
+          <w:lang w:val="es-CL"/>
+        </w:rPr>
+        <w:t>onocer todos los impuestos existentes. Ej: Iva, Renta, Impuesto único, etc.</w:t>
+      </w:r>
+    </w:p>
+    <w:p>
+      <w:pPr>
+        <w:rPr>
+          <w:lang w:val="es-CL"/>
+        </w:rPr>
+      </w:pPr>
+      <w:r>
+        <w:rPr>
+          <w:u w:val="single"/>
+          <w:lang w:val="es-CL"/>
+        </w:rPr>
+        <w:t>Legal:</w:t>
+      </w:r>
+      <w:r>
+        <w:rPr>
+          <w:lang w:val="es-CL"/>
+        </w:rPr>
+        <w:t xml:space="preserve"> Conocer los art</w:t>
+      </w:r>
+      <w:r>
+        <w:rPr>
+          <w:lang w:val="es-CL"/>
+        </w:rPr>
+        <w:t>í</w:t>
+      </w:r>
+      <w:r>
+        <w:rPr>
+          <w:lang w:val="es-CL"/>
+        </w:rPr>
+        <w:t>culos del código de comercio, código del trabajo y otras leyes que puedan afectar a la empresa para que la contabilidad refleje de manera legal el contenido de la actividad. Ej: Salud, AFP, etc.</w:t>
+      </w:r>
+    </w:p>
+    <w:p>
+      <w:pPr>
+        <w:rPr>
+          <w:b/>
+          <w:bCs/>
+          <w:lang w:val="es-CL"/>
+        </w:rPr>
+      </w:pPr>
+      <w:r>
+        <w:rPr>
+          <w:b/>
+          <w:bCs/>
+          <w:lang w:val="es-CL"/>
+        </w:rPr>
+        <w:t>Objetivo</w:t>
+      </w:r>
+    </w:p>
+    <w:p>
+      <w:pPr>
+        <w:pStyle w:val="NoSpacing"/>
         <w:ind w:left="720"/>
-        <w:jc w:val="both"/>
-      </w:pPr>
-      <w:r>
-        <w:rPr>
-          <w:lang w:val="es-CO"/>
-        </w:rPr>
-        <w:t>Funciones: Análisis de competencia, planeación de mercadeo, políticas de ventas, publicidad, segmentación del mercado, venta productos y servicios, exhibición comercial y evaluación postventa.</w:t>
-      </w:r>
-    </w:p>
-    <w:p>
-      <w:pPr>
-        <w:pStyle w:val="Heading2"/>
-      </w:pPr>
-      <w:r>
-        <w:t>Contabilidad</w:t>
-      </w:r>
-      <w:r>
-        <w:t xml:space="preserve"> Básica</w:t>
-      </w:r>
-    </w:p>
-    <w:p/>
-    <w:p>
-      <w:r>
-        <w:rPr>
-          <w:b/>
-          <w:bCs/>
-        </w:rPr>
-        <w:t>Definción Contabilidad:</w:t>
-      </w:r>
-      <w:r>
-        <w:t xml:space="preserve"> </w:t>
-      </w:r>
-    </w:p>
-    <w:p/>
-    <w:p>
-      <w:pPr>
-        <w:rPr>
-          <w:b/>
-          <w:bCs/>
-        </w:rPr>
-      </w:pPr>
-      <w:r>
-        <w:rPr>
-          <w:b/>
-          <w:bCs/>
-        </w:rPr>
-        <w:t>Funciones:</w:t>
-      </w:r>
-    </w:p>
-    <w:p>
-      <w:pPr>
-        <w:rPr>
-          <w:u w:val="single"/>
-        </w:rPr>
-      </w:pPr>
-      <w:r>
-        <w:rPr>
-          <w:u w:val="single"/>
-        </w:rPr>
-        <w:t>Históricas:</w:t>
-      </w:r>
-    </w:p>
-    <w:p>
-      <w:pPr>
-        <w:rPr>
-          <w:u w:val="single"/>
-        </w:rPr>
-      </w:pPr>
-      <w:r>
-        <w:rPr>
-          <w:u w:val="single"/>
-        </w:rPr>
-        <w:t>Estadística:</w:t>
-      </w:r>
-    </w:p>
-    <w:p>
-      <w:pPr>
-        <w:rPr>
-          <w:u w:val="single"/>
-        </w:rPr>
-      </w:pPr>
-      <w:r>
-        <w:rPr>
-          <w:u w:val="single"/>
-        </w:rPr>
-        <w:t>Económica:</w:t>
-      </w:r>
-    </w:p>
-    <w:p>
-      <w:pPr>
-        <w:rPr>
-          <w:u w:val="single"/>
-        </w:rPr>
-      </w:pPr>
-      <w:r>
-        <w:rPr>
-          <w:u w:val="single"/>
-        </w:rPr>
-        <w:t>Financiera:</w:t>
-      </w:r>
-    </w:p>
-    <w:p>
-      <w:pPr>
-        <w:rPr>
-          <w:u w:val="single"/>
-        </w:rPr>
-      </w:pPr>
-      <w:r>
-        <w:rPr>
-          <w:u w:val="single"/>
+        <w:rPr>
+          <w:lang w:val="es-CL"/>
+        </w:rPr>
+      </w:pPr>
+      <w:r>
+        <w:rPr>
+          <w:lang w:val="es-CL"/>
+        </w:rPr>
+        <w:t>-</w:t>
+      </w:r>
+      <w:r>
+        <w:rPr>
+          <w:lang w:val="es-CL"/>
+        </w:rPr>
+        <w:t>Proporcionar una imagen numérica del estado de la empresa</w:t>
+      </w:r>
+      <w:r>
+        <w:rPr>
+          <w:lang w:val="es-CL"/>
+        </w:rPr>
+        <w:t>, conocer su Patrimonio y sus modificaciones.</w:t>
+      </w:r>
+    </w:p>
+    <w:p>
+      <w:pPr>
+        <w:pStyle w:val="NoSpacing"/>
+        <w:ind w:left="720"/>
+        <w:rPr>
+          <w:lang w:val="es-CL"/>
+        </w:rPr>
+      </w:pPr>
+    </w:p>
+    <w:p>
+      <w:pPr>
+        <w:pStyle w:val="NoSpacing"/>
+        <w:ind w:left="720"/>
+        <w:rPr>
+          <w:lang w:val="es-CL"/>
+        </w:rPr>
+      </w:pPr>
+      <w:r>
+        <w:rPr>
+          <w:lang w:val="es-CL"/>
+        </w:rPr>
+        <w:t>-</w:t>
+      </w:r>
+      <w:r>
+        <w:rPr>
+          <w:lang w:val="es-CL"/>
+        </w:rPr>
+        <w:t>Proporcionar una base en cifra</w:t>
+      </w:r>
+      <w:r>
+        <w:rPr>
+          <w:lang w:val="es-CL"/>
+        </w:rPr>
+        <w:t>s</w:t>
+      </w:r>
+      <w:r>
+        <w:rPr>
+          <w:lang w:val="es-CL"/>
+        </w:rPr>
+        <w:t xml:space="preserve"> para orientar las actuaciones de gerencia en su toma de decisiones.</w:t>
+      </w:r>
+    </w:p>
+    <w:p>
+      <w:pPr>
+        <w:pStyle w:val="NoSpacing"/>
+        <w:ind w:left="720"/>
+        <w:rPr>
+          <w:lang w:val="es-CL"/>
+        </w:rPr>
+      </w:pPr>
+    </w:p>
+    <w:p>
+      <w:pPr>
+        <w:pStyle w:val="NoSpacing"/>
+        <w:ind w:left="720"/>
+        <w:rPr>
+          <w:lang w:val="es-CL"/>
+        </w:rPr>
+      </w:pPr>
+      <w:r>
+        <w:rPr>
+          <w:lang w:val="es-CL"/>
+        </w:rPr>
+        <w:t>-</w:t>
+      </w:r>
+      <w:r>
+        <w:rPr>
+          <w:lang w:val="es-CL"/>
+        </w:rPr>
+        <w:t>Proporcionar la justificación de la correcta gestión de los recursos de la empresa</w:t>
+      </w:r>
+      <w:r>
+        <w:rPr>
+          <w:lang w:val="es-CL"/>
+        </w:rPr>
+        <w:t>.</w:t>
+      </w:r>
+      <w:bookmarkStart w:id="0" w:name="_GoBack"/>
+      <w:bookmarkEnd w:id="0"/>
+    </w:p>
+    <w:p>
+      <w:pPr>
+        <w:rPr>
+          <w:bCs/>
+          <w:lang w:val="es-CL"/>
+        </w:rPr>
+      </w:pPr>
+    </w:p>
+    <w:p>
+      <w:pPr>
+        <w:rPr>
+          <w:b/>
+          <w:bCs/>
+          <w:lang w:val="es-CL"/>
+        </w:rPr>
+      </w:pPr>
+      <w:r>
+        <w:rPr>
+          <w:b/>
+          <w:bCs/>
+          <w:lang w:val="es-CL"/>
+        </w:rPr>
+        <w:t>La contabilidad como sistema</w:t>
+      </w:r>
+    </w:p>
+    <w:p>
+      <w:pPr>
+        <w:rPr>
+          <w:b/>
+          <w:bCs/>
+          <w:lang w:val="es-CL"/>
+        </w:rPr>
+      </w:pPr>
+    </w:p>
+    <w:p>
+      <w:pPr>
+        <w:rPr>
+          <w:b/>
+          <w:bCs/>
+          <w:lang w:val="es-CL"/>
+        </w:rPr>
+      </w:pPr>
+      <w:r>
+        <w:rPr>
+          <w:b/>
+          <w:bCs/>
+          <w:lang w:val="es-CL"/>
+        </w:rPr>
+        <w:t>Características de la información contable</w:t>
+      </w:r>
+    </w:p>
+    <w:p>
+      <w:pPr>
+        <w:rPr>
+          <w:b/>
+          <w:bCs/>
+          <w:lang w:val="es-CL"/>
+        </w:rPr>
+      </w:pPr>
+    </w:p>
+    <w:p>
+      <w:pPr>
+        <w:rPr>
+          <w:b/>
+          <w:bCs/>
+          <w:lang w:val="es-CL"/>
+        </w:rPr>
+      </w:pPr>
+      <w:r>
+        <w:rPr>
+          <w:b/>
+          <w:bCs/>
+          <w:lang w:val="es-CL"/>
+        </w:rPr>
+        <w:t>Principios contables</w:t>
+      </w:r>
+    </w:p>
+    <w:p>
+      <w:pPr>
+        <w:rPr>
+          <w:b/>
+          <w:bCs/>
+          <w:lang w:val="es-CL"/>
+        </w:rPr>
+      </w:pPr>
+    </w:p>
+    <w:p>
+      <w:pPr>
+        <w:rPr>
+          <w:u w:val="single"/>
+          <w:lang w:val="es-CL"/>
+        </w:rPr>
+      </w:pPr>
+      <w:r>
+        <w:rPr>
+          <w:u w:val="single"/>
+          <w:lang w:val="es-CL"/>
+        </w:rPr>
+        <w:t>Equidad:</w:t>
+      </w:r>
+    </w:p>
+    <w:p>
+      <w:pPr>
+        <w:rPr>
+          <w:u w:val="single"/>
+          <w:lang w:val="es-CL"/>
+        </w:rPr>
+      </w:pPr>
+    </w:p>
+    <w:p>
+      <w:pPr>
+        <w:rPr>
+          <w:u w:val="single"/>
+          <w:lang w:val="es-CL"/>
+        </w:rPr>
+      </w:pPr>
+      <w:r>
+        <w:rPr>
+          <w:u w:val="single"/>
+          <w:lang w:val="es-CL"/>
+        </w:rPr>
+        <w:t>Entidad contable:</w:t>
+      </w:r>
+    </w:p>
+    <w:p>
+      <w:pPr>
+        <w:rPr>
+          <w:u w:val="single"/>
+          <w:lang w:val="es-CL"/>
+        </w:rPr>
+      </w:pPr>
+    </w:p>
+    <w:p>
+      <w:pPr>
+        <w:rPr>
+          <w:u w:val="single"/>
+          <w:lang w:val="es-CL"/>
+        </w:rPr>
+      </w:pPr>
+      <w:r>
+        <w:rPr>
+          <w:u w:val="single"/>
+          <w:lang w:val="es-CL"/>
+        </w:rPr>
+        <w:t>Empresa en marcha:</w:t>
+      </w:r>
+    </w:p>
+    <w:p>
+      <w:pPr>
+        <w:rPr>
+          <w:u w:val="single"/>
+          <w:lang w:val="es-CL"/>
+        </w:rPr>
+      </w:pPr>
+    </w:p>
+    <w:p>
+      <w:pPr>
+        <w:rPr>
+          <w:u w:val="single"/>
+          <w:lang w:val="es-CL"/>
+        </w:rPr>
+      </w:pPr>
+      <w:r>
+        <w:rPr>
+          <w:u w:val="single"/>
+          <w:lang w:val="es-CL"/>
+        </w:rPr>
+        <w:t>Bienes económicos:</w:t>
+      </w:r>
+    </w:p>
+    <w:p>
+      <w:pPr>
+        <w:rPr>
+          <w:u w:val="single"/>
+          <w:lang w:val="es-CL"/>
+        </w:rPr>
+      </w:pPr>
+    </w:p>
+    <w:p>
+      <w:pPr>
+        <w:rPr>
+          <w:u w:val="single"/>
+          <w:lang w:val="es-CL"/>
+        </w:rPr>
+      </w:pPr>
+      <w:r>
+        <w:rPr>
+          <w:u w:val="single"/>
+          <w:lang w:val="es-CL"/>
         </w:rPr>
         <w:lastRenderedPageBreak/>
-        <w:t>Fiscal:</w:t>
-      </w:r>
-    </w:p>
-    <w:p>
-      <w:pPr>
-        <w:rPr>
-          <w:u w:val="single"/>
-        </w:rPr>
-      </w:pPr>
-      <w:r>
-        <w:rPr>
-          <w:u w:val="single"/>
-        </w:rPr>
-        <w:t>Legal:</w:t>
-      </w:r>
-    </w:p>
-    <w:p>
-      <w:pPr>
-        <w:rPr>
-          <w:b/>
-          <w:bCs/>
-        </w:rPr>
-      </w:pPr>
-      <w:r>
-        <w:rPr>
-          <w:b/>
-          <w:bCs/>
-        </w:rPr>
-        <w:t>Objetivo</w:t>
-      </w:r>
-    </w:p>
-    <w:p>
-      <w:pPr>
-        <w:rPr>
-          <w:b/>
-          <w:bCs/>
-        </w:rPr>
-      </w:pPr>
-    </w:p>
-    <w:p>
-      <w:pPr>
-        <w:rPr>
-          <w:b/>
-          <w:bCs/>
-        </w:rPr>
-      </w:pPr>
-      <w:r>
-        <w:rPr>
-          <w:b/>
-          <w:bCs/>
-        </w:rPr>
-        <w:t>La contabilidad como sistema</w:t>
-      </w:r>
-    </w:p>
-    <w:p>
-      <w:pPr>
-        <w:rPr>
-          <w:b/>
-          <w:bCs/>
-        </w:rPr>
-      </w:pPr>
-    </w:p>
-    <w:p>
-      <w:pPr>
-        <w:rPr>
-          <w:b/>
-          <w:bCs/>
-        </w:rPr>
-      </w:pPr>
-      <w:r>
-        <w:rPr>
-          <w:b/>
-          <w:bCs/>
-        </w:rPr>
-        <w:t>Características de la información contable</w:t>
-      </w:r>
-    </w:p>
-    <w:p>
-      <w:pPr>
-        <w:rPr>
-          <w:b/>
-          <w:bCs/>
-        </w:rPr>
-      </w:pPr>
-    </w:p>
-    <w:p>
-      <w:pPr>
-        <w:rPr>
-          <w:b/>
-          <w:bCs/>
-        </w:rPr>
-      </w:pPr>
-      <w:r>
-        <w:rPr>
-          <w:b/>
-          <w:bCs/>
-        </w:rPr>
-        <w:t>Principios contables</w:t>
-      </w:r>
-    </w:p>
-    <w:p>
-      <w:pPr>
-        <w:rPr>
-          <w:b/>
-          <w:bCs/>
-        </w:rPr>
-      </w:pPr>
-    </w:p>
-    <w:p>
-      <w:pPr>
-        <w:rPr>
-          <w:u w:val="single"/>
-        </w:rPr>
-      </w:pPr>
-      <w:r>
-        <w:rPr>
-          <w:u w:val="single"/>
-        </w:rPr>
-        <w:t>Equidad:</w:t>
-      </w:r>
-    </w:p>
-    <w:p>
-      <w:pPr>
-        <w:rPr>
-          <w:u w:val="single"/>
-        </w:rPr>
-      </w:pPr>
-    </w:p>
-    <w:p>
-      <w:pPr>
-        <w:rPr>
-          <w:u w:val="single"/>
-        </w:rPr>
-      </w:pPr>
-      <w:r>
-        <w:rPr>
-          <w:u w:val="single"/>
-        </w:rPr>
-        <w:t>Entidad contable:</w:t>
-      </w:r>
-    </w:p>
-    <w:p>
-      <w:pPr>
-        <w:rPr>
-          <w:u w:val="single"/>
-        </w:rPr>
-      </w:pPr>
-    </w:p>
-    <w:p>
-      <w:pPr>
-        <w:rPr>
-          <w:u w:val="single"/>
-        </w:rPr>
-      </w:pPr>
-      <w:r>
-        <w:rPr>
-          <w:u w:val="single"/>
-        </w:rPr>
-        <w:t>Empresa en marcha:</w:t>
-      </w:r>
-    </w:p>
-    <w:p>
-      <w:pPr>
-        <w:rPr>
-          <w:u w:val="single"/>
-        </w:rPr>
-      </w:pPr>
-    </w:p>
-    <w:p>
-      <w:pPr>
-        <w:rPr>
-          <w:u w:val="single"/>
-        </w:rPr>
-      </w:pPr>
-      <w:r>
-        <w:rPr>
-          <w:u w:val="single"/>
-        </w:rPr>
-        <w:t>Bienes económicos:</w:t>
-      </w:r>
-    </w:p>
-    <w:p>
-      <w:pPr>
-        <w:rPr>
-          <w:u w:val="single"/>
-        </w:rPr>
-      </w:pPr>
-    </w:p>
-    <w:p>
-      <w:pPr>
-        <w:rPr>
-          <w:u w:val="single"/>
-        </w:rPr>
-      </w:pPr>
-      <w:r>
-        <w:rPr>
-          <w:u w:val="single"/>
-        </w:rPr>
         <w:t>Moneda:</w:t>
       </w:r>
     </w:p>
@@ -1253,18 +1682,21 @@
       <w:pPr>
         <w:rPr>
           <w:u w:val="single"/>
-        </w:rPr>
-      </w:pPr>
-    </w:p>
-    <w:p>
-      <w:pPr>
-        <w:rPr>
-          <w:u w:val="single"/>
-        </w:rPr>
-      </w:pPr>
-      <w:r>
-        <w:rPr>
-          <w:u w:val="single"/>
+          <w:lang w:val="es-CL"/>
+        </w:rPr>
+      </w:pPr>
+    </w:p>
+    <w:p>
+      <w:pPr>
+        <w:rPr>
+          <w:u w:val="single"/>
+          <w:lang w:val="es-CL"/>
+        </w:rPr>
+      </w:pPr>
+      <w:r>
+        <w:rPr>
+          <w:u w:val="single"/>
+          <w:lang w:val="es-CL"/>
         </w:rPr>
         <w:t>Período de Tiempo:</w:t>
       </w:r>
@@ -1273,18 +1705,21 @@
       <w:pPr>
         <w:rPr>
           <w:u w:val="single"/>
-        </w:rPr>
-      </w:pPr>
-    </w:p>
-    <w:p>
-      <w:pPr>
-        <w:rPr>
-          <w:u w:val="single"/>
-        </w:rPr>
-      </w:pPr>
-      <w:r>
-        <w:rPr>
-          <w:u w:val="single"/>
+          <w:lang w:val="es-CL"/>
+        </w:rPr>
+      </w:pPr>
+    </w:p>
+    <w:p>
+      <w:pPr>
+        <w:rPr>
+          <w:u w:val="single"/>
+          <w:lang w:val="es-CL"/>
+        </w:rPr>
+      </w:pPr>
+      <w:r>
+        <w:rPr>
+          <w:u w:val="single"/>
+          <w:lang w:val="es-CL"/>
         </w:rPr>
         <w:t>Devengado:</w:t>
       </w:r>
@@ -1293,18 +1728,21 @@
       <w:pPr>
         <w:rPr>
           <w:u w:val="single"/>
-        </w:rPr>
-      </w:pPr>
-    </w:p>
-    <w:p>
-      <w:pPr>
-        <w:rPr>
-          <w:u w:val="single"/>
-        </w:rPr>
-      </w:pPr>
-      <w:r>
-        <w:rPr>
-          <w:u w:val="single"/>
+          <w:lang w:val="es-CL"/>
+        </w:rPr>
+      </w:pPr>
+    </w:p>
+    <w:p>
+      <w:pPr>
+        <w:rPr>
+          <w:u w:val="single"/>
+          <w:lang w:val="es-CL"/>
+        </w:rPr>
+      </w:pPr>
+      <w:r>
+        <w:rPr>
+          <w:u w:val="single"/>
+          <w:lang w:val="es-CL"/>
         </w:rPr>
         <w:t>Realización:</w:t>
       </w:r>
@@ -1313,18 +1751,21 @@
       <w:pPr>
         <w:rPr>
           <w:u w:val="single"/>
-        </w:rPr>
-      </w:pPr>
-    </w:p>
-    <w:p>
-      <w:pPr>
-        <w:rPr>
-          <w:u w:val="single"/>
-        </w:rPr>
-      </w:pPr>
-      <w:r>
-        <w:rPr>
-          <w:u w:val="single"/>
+          <w:lang w:val="es-CL"/>
+        </w:rPr>
+      </w:pPr>
+    </w:p>
+    <w:p>
+      <w:pPr>
+        <w:rPr>
+          <w:u w:val="single"/>
+          <w:lang w:val="es-CL"/>
+        </w:rPr>
+      </w:pPr>
+      <w:r>
+        <w:rPr>
+          <w:u w:val="single"/>
+          <w:lang w:val="es-CL"/>
         </w:rPr>
         <w:t>Costo Histórico:</w:t>
       </w:r>
@@ -1333,18 +1774,21 @@
       <w:pPr>
         <w:rPr>
           <w:u w:val="single"/>
-        </w:rPr>
-      </w:pPr>
-    </w:p>
-    <w:p>
-      <w:pPr>
-        <w:rPr>
-          <w:u w:val="single"/>
-        </w:rPr>
-      </w:pPr>
-      <w:r>
-        <w:rPr>
-          <w:u w:val="single"/>
+          <w:lang w:val="es-CL"/>
+        </w:rPr>
+      </w:pPr>
+    </w:p>
+    <w:p>
+      <w:pPr>
+        <w:rPr>
+          <w:u w:val="single"/>
+          <w:lang w:val="es-CL"/>
+        </w:rPr>
+      </w:pPr>
+      <w:r>
+        <w:rPr>
+          <w:u w:val="single"/>
+          <w:lang w:val="es-CL"/>
         </w:rPr>
         <w:t>Objetividad:</w:t>
       </w:r>
@@ -1353,18 +1797,21 @@
       <w:pPr>
         <w:rPr>
           <w:u w:val="single"/>
-        </w:rPr>
-      </w:pPr>
-    </w:p>
-    <w:p>
-      <w:pPr>
-        <w:rPr>
-          <w:u w:val="single"/>
-        </w:rPr>
-      </w:pPr>
-      <w:r>
-        <w:rPr>
-          <w:u w:val="single"/>
+          <w:lang w:val="es-CL"/>
+        </w:rPr>
+      </w:pPr>
+    </w:p>
+    <w:p>
+      <w:pPr>
+        <w:rPr>
+          <w:u w:val="single"/>
+          <w:lang w:val="es-CL"/>
+        </w:rPr>
+      </w:pPr>
+      <w:r>
+        <w:rPr>
+          <w:u w:val="single"/>
+          <w:lang w:val="es-CL"/>
         </w:rPr>
         <w:t>Criterio Prudencial:</w:t>
       </w:r>
@@ -1373,11 +1820,13 @@
       <w:pPr>
         <w:rPr>
           <w:u w:val="single"/>
-        </w:rPr>
-      </w:pPr>
-      <w:r>
-        <w:rPr>
-          <w:u w:val="single"/>
+          <w:lang w:val="es-CL"/>
+        </w:rPr>
+      </w:pPr>
+      <w:r>
+        <w:rPr>
+          <w:u w:val="single"/>
+          <w:lang w:val="es-CL"/>
         </w:rPr>
         <w:t>Significación o importancia relativa:</w:t>
       </w:r>
@@ -1386,18 +1835,21 @@
       <w:pPr>
         <w:rPr>
           <w:u w:val="single"/>
-        </w:rPr>
-      </w:pPr>
-    </w:p>
-    <w:p>
-      <w:pPr>
-        <w:rPr>
-          <w:u w:val="single"/>
-        </w:rPr>
-      </w:pPr>
-      <w:r>
-        <w:rPr>
-          <w:u w:val="single"/>
+          <w:lang w:val="es-CL"/>
+        </w:rPr>
+      </w:pPr>
+    </w:p>
+    <w:p>
+      <w:pPr>
+        <w:rPr>
+          <w:u w:val="single"/>
+          <w:lang w:val="es-CL"/>
+        </w:rPr>
+      </w:pPr>
+      <w:r>
+        <w:rPr>
+          <w:u w:val="single"/>
+          <w:lang w:val="es-CL"/>
         </w:rPr>
         <w:t>Uniformidad:</w:t>
       </w:r>
@@ -1406,11 +1858,13 @@
       <w:pPr>
         <w:rPr>
           <w:u w:val="single"/>
-        </w:rPr>
-      </w:pPr>
-      <w:r>
-        <w:rPr>
-          <w:u w:val="single"/>
+          <w:lang w:val="es-CL"/>
+        </w:rPr>
+      </w:pPr>
+      <w:r>
+        <w:rPr>
+          <w:u w:val="single"/>
+          <w:lang w:val="es-CL"/>
         </w:rPr>
         <w:t>Contenido de Fondo Sobre la Forma:</w:t>
       </w:r>
@@ -1419,11 +1873,13 @@
       <w:pPr>
         <w:rPr>
           <w:u w:val="single"/>
-        </w:rPr>
-      </w:pPr>
-      <w:r>
-        <w:rPr>
-          <w:u w:val="single"/>
+          <w:lang w:val="es-CL"/>
+        </w:rPr>
+      </w:pPr>
+      <w:r>
+        <w:rPr>
+          <w:u w:val="single"/>
+          <w:lang w:val="es-CL"/>
         </w:rPr>
         <w:t>Dualidad Económica:</w:t>
       </w:r>
@@ -1432,11 +1888,13 @@
       <w:pPr>
         <w:rPr>
           <w:u w:val="single"/>
-        </w:rPr>
-      </w:pPr>
-      <w:r>
-        <w:rPr>
-          <w:u w:val="single"/>
+          <w:lang w:val="es-CL"/>
+        </w:rPr>
+      </w:pPr>
+      <w:r>
+        <w:rPr>
+          <w:u w:val="single"/>
+          <w:lang w:val="es-CL"/>
         </w:rPr>
         <w:t>Relación Fundamental de los Estados Financieros:</w:t>
       </w:r>
@@ -1445,11 +1903,13 @@
       <w:pPr>
         <w:rPr>
           <w:u w:val="single"/>
-        </w:rPr>
-      </w:pPr>
-      <w:r>
-        <w:rPr>
-          <w:u w:val="single"/>
+          <w:lang w:val="es-CL"/>
+        </w:rPr>
+      </w:pPr>
+      <w:r>
+        <w:rPr>
+          <w:u w:val="single"/>
+          <w:lang w:val="es-CL"/>
         </w:rPr>
         <w:t>Objetivos Generales de la Información Financiera:</w:t>
       </w:r>
@@ -1458,11 +1918,13 @@
       <w:pPr>
         <w:rPr>
           <w:u w:val="single"/>
-        </w:rPr>
-      </w:pPr>
-      <w:r>
-        <w:rPr>
-          <w:u w:val="single"/>
+          <w:lang w:val="es-CL"/>
+        </w:rPr>
+      </w:pPr>
+      <w:r>
+        <w:rPr>
+          <w:u w:val="single"/>
+          <w:lang w:val="es-CL"/>
         </w:rPr>
         <w:t>Exposición:</w:t>
       </w:r>
@@ -1472,20 +1934,23 @@
         <w:rPr>
           <w:b/>
           <w:bCs/>
-        </w:rPr>
-      </w:pPr>
-    </w:p>
-    <w:p>
-      <w:pPr>
-        <w:rPr>
-          <w:b/>
-          <w:bCs/>
-        </w:rPr>
-      </w:pPr>
-      <w:r>
-        <w:rPr>
-          <w:b/>
-          <w:bCs/>
+          <w:lang w:val="es-CL"/>
+        </w:rPr>
+      </w:pPr>
+    </w:p>
+    <w:p>
+      <w:pPr>
+        <w:rPr>
+          <w:b/>
+          <w:bCs/>
+          <w:lang w:val="es-CL"/>
+        </w:rPr>
+      </w:pPr>
+      <w:r>
+        <w:rPr>
+          <w:b/>
+          <w:bCs/>
+          <w:lang w:val="es-CL"/>
         </w:rPr>
         <w:t>Inventarios</w:t>
       </w:r>
@@ -1494,11 +1959,13 @@
       <w:pPr>
         <w:rPr>
           <w:u w:val="single"/>
-        </w:rPr>
-      </w:pPr>
-      <w:r>
-        <w:rPr>
-          <w:u w:val="single"/>
+          <w:lang w:val="es-CL"/>
+        </w:rPr>
+      </w:pPr>
+      <w:r>
+        <w:rPr>
+          <w:u w:val="single"/>
+          <w:lang w:val="es-CL"/>
         </w:rPr>
         <w:t>Ecuación del inventario</w:t>
       </w:r>
@@ -1507,18 +1974,21 @@
       <w:pPr>
         <w:rPr>
           <w:u w:val="single"/>
-        </w:rPr>
-      </w:pPr>
-    </w:p>
-    <w:p>
-      <w:pPr>
-        <w:rPr>
-          <w:u w:val="single"/>
-        </w:rPr>
-      </w:pPr>
-      <w:r>
-        <w:rPr>
-          <w:u w:val="single"/>
+          <w:lang w:val="es-CL"/>
+        </w:rPr>
+      </w:pPr>
+    </w:p>
+    <w:p>
+      <w:pPr>
+        <w:rPr>
+          <w:u w:val="single"/>
+          <w:lang w:val="es-CL"/>
+        </w:rPr>
+      </w:pPr>
+      <w:r>
+        <w:rPr>
+          <w:u w:val="single"/>
+          <w:lang w:val="es-CL"/>
         </w:rPr>
         <w:t>Inventario inicial:</w:t>
       </w:r>
@@ -1527,24 +1997,28 @@
       <w:pPr>
         <w:rPr>
           <w:u w:val="single"/>
-        </w:rPr>
-      </w:pPr>
-    </w:p>
-    <w:p>
-      <w:pPr>
-        <w:rPr>
-          <w:u w:val="single"/>
-        </w:rPr>
-      </w:pPr>
-      <w:r>
-        <w:rPr>
-          <w:u w:val="single"/>
+          <w:lang w:val="es-CL"/>
+        </w:rPr>
+      </w:pPr>
+    </w:p>
+    <w:p>
+      <w:pPr>
+        <w:rPr>
+          <w:u w:val="single"/>
+          <w:lang w:val="es-CL"/>
+        </w:rPr>
+      </w:pPr>
+      <w:r>
+        <w:rPr>
+          <w:u w:val="single"/>
+          <w:lang w:val="es-CL"/>
         </w:rPr>
         <w:t>*</w:t>
       </w:r>
       <w:r>
         <w:rPr>
           <w:u w:val="single"/>
+          <w:lang w:val="es-CL"/>
         </w:rPr>
         <w:t>FÓRMULA DE LA IGUAL DEL INVENTARIO ES:</w:t>
       </w:r>
@@ -1560,6 +2034,7 @@
         <w:rPr>
           <w:noProof/>
         </w:rPr>
+        <w:lastRenderedPageBreak/>
         <w:drawing>
           <wp:inline distT="0" distB="0" distL="0" distR="0" wp14:anchorId="521FCAD7" wp14:editId="59623384">
             <wp:extent cx="3246120" cy="1796451"/>
@@ -1601,11 +2076,13 @@
       <w:pPr>
         <w:rPr>
           <w:u w:val="single"/>
-        </w:rPr>
-      </w:pPr>
-      <w:r>
-        <w:rPr>
-          <w:u w:val="single"/>
+          <w:lang w:val="es-CL"/>
+        </w:rPr>
+      </w:pPr>
+      <w:r>
+        <w:rPr>
+          <w:u w:val="single"/>
+          <w:lang w:val="es-CL"/>
         </w:rPr>
         <w:t>Fórmula para calcular el capital:</w:t>
       </w:r>
@@ -1621,7 +2098,6 @@
         <w:rPr>
           <w:noProof/>
         </w:rPr>
-        <w:lastRenderedPageBreak/>
         <w:drawing>
           <wp:inline distT="0" distB="0" distL="0" distR="0" wp14:anchorId="70431FBE" wp14:editId="29E07625">
             <wp:extent cx="3771900" cy="3129184"/>
@@ -1663,11 +2139,13 @@
       <w:pPr>
         <w:rPr>
           <w:u w:val="single"/>
-        </w:rPr>
-      </w:pPr>
-      <w:r>
-        <w:rPr>
-          <w:u w:val="single"/>
+          <w:lang w:val="es-CL"/>
+        </w:rPr>
+      </w:pPr>
+      <w:r>
+        <w:rPr>
+          <w:u w:val="single"/>
+          <w:lang w:val="es-CL"/>
         </w:rPr>
         <w:t>Bienes intangibles:</w:t>
       </w:r>
@@ -1676,20 +2154,23 @@
       <w:pPr>
         <w:rPr>
           <w:u w:val="single"/>
-        </w:rPr>
-      </w:pPr>
-    </w:p>
-    <w:p>
-      <w:pPr>
-        <w:rPr>
-          <w:b/>
-          <w:bCs/>
-        </w:rPr>
-      </w:pPr>
-      <w:r>
-        <w:rPr>
-          <w:b/>
-          <w:bCs/>
+          <w:lang w:val="es-CL"/>
+        </w:rPr>
+      </w:pPr>
+    </w:p>
+    <w:p>
+      <w:pPr>
+        <w:rPr>
+          <w:b/>
+          <w:bCs/>
+          <w:lang w:val="es-CL"/>
+        </w:rPr>
+      </w:pPr>
+      <w:r>
+        <w:rPr>
+          <w:b/>
+          <w:bCs/>
+          <w:lang w:val="es-CL"/>
         </w:rPr>
         <w:t>Teoría de invariabilidad del capital</w:t>
       </w:r>
@@ -1699,20 +2180,23 @@
         <w:rPr>
           <w:b/>
           <w:bCs/>
-        </w:rPr>
-      </w:pPr>
-    </w:p>
-    <w:p>
-      <w:pPr>
-        <w:rPr>
-          <w:b/>
-          <w:bCs/>
-        </w:rPr>
-      </w:pPr>
-      <w:r>
-        <w:rPr>
-          <w:b/>
-          <w:bCs/>
+          <w:lang w:val="es-CL"/>
+        </w:rPr>
+      </w:pPr>
+    </w:p>
+    <w:p>
+      <w:pPr>
+        <w:rPr>
+          <w:b/>
+          <w:bCs/>
+          <w:lang w:val="es-CL"/>
+        </w:rPr>
+      </w:pPr>
+      <w:r>
+        <w:rPr>
+          <w:b/>
+          <w:bCs/>
+          <w:lang w:val="es-CL"/>
         </w:rPr>
         <w:t>Recordar</w:t>
       </w:r>
@@ -1722,20 +2206,23 @@
         <w:rPr>
           <w:b/>
           <w:bCs/>
-        </w:rPr>
-      </w:pPr>
-    </w:p>
-    <w:p>
-      <w:pPr>
-        <w:rPr>
-          <w:b/>
-          <w:bCs/>
-        </w:rPr>
-      </w:pPr>
-      <w:r>
-        <w:rPr>
-          <w:b/>
-          <w:bCs/>
+          <w:lang w:val="es-CL"/>
+        </w:rPr>
+      </w:pPr>
+    </w:p>
+    <w:p>
+      <w:pPr>
+        <w:rPr>
+          <w:b/>
+          <w:bCs/>
+          <w:lang w:val="es-CL"/>
+        </w:rPr>
+      </w:pPr>
+      <w:r>
+        <w:rPr>
+          <w:b/>
+          <w:bCs/>
+          <w:lang w:val="es-CL"/>
         </w:rPr>
         <w:t>La Cuenta</w:t>
       </w:r>
@@ -1745,18 +2232,21 @@
         <w:rPr>
           <w:b/>
           <w:bCs/>
-        </w:rPr>
-      </w:pPr>
-    </w:p>
-    <w:p>
-      <w:pPr>
-        <w:rPr>
-          <w:u w:val="single"/>
-        </w:rPr>
-      </w:pPr>
-      <w:r>
-        <w:rPr>
-          <w:u w:val="single"/>
+          <w:lang w:val="es-CL"/>
+        </w:rPr>
+      </w:pPr>
+    </w:p>
+    <w:p>
+      <w:pPr>
+        <w:rPr>
+          <w:u w:val="single"/>
+          <w:lang w:val="es-CL"/>
+        </w:rPr>
+      </w:pPr>
+      <w:r>
+        <w:rPr>
+          <w:u w:val="single"/>
+          <w:lang w:val="es-CL"/>
         </w:rPr>
         <w:t>Debe y haber:</w:t>
       </w:r>
@@ -1765,23 +2255,23 @@
       <w:pPr>
         <w:rPr>
           <w:u w:val="single"/>
-        </w:rPr>
-      </w:pPr>
-    </w:p>
-    <w:p>
-      <w:pPr>
-        <w:rPr>
-          <w:u w:val="single"/>
-        </w:rPr>
-      </w:pPr>
-      <w:r>
-        <w:rPr>
-          <w:u w:val="single"/>
-        </w:rPr>
+          <w:lang w:val="es-CL"/>
+        </w:rPr>
+      </w:pPr>
+    </w:p>
+    <w:p>
+      <w:pPr>
+        <w:rPr>
+          <w:u w:val="single"/>
+        </w:rPr>
+      </w:pPr>
+      <w:r>
+        <w:rPr>
+          <w:u w:val="single"/>
+        </w:rPr>
+        <w:lastRenderedPageBreak/>
         <w:t>Conceptos:</w:t>
       </w:r>
-      <w:bookmarkStart w:id="0" w:name="_GoBack"/>
-      <w:bookmarkEnd w:id="0"/>
     </w:p>
     <w:p>
       <w:pPr>
@@ -2614,6 +3104,7 @@
   <w:style w:type="character" w:default="1" w:styleId="DefaultParagraphFont">
     <w:name w:val="Default Paragraph Font"/>
     <w:uiPriority w:val="1"/>
+    <w:semiHidden/>
     <w:unhideWhenUsed/>
   </w:style>
   <w:style w:type="table" w:default="1" w:styleId="TableNormal">
@@ -3368,7 +3859,7 @@
 </file>
 
 <file path=customXml/itemProps1.xml><?xml version="1.0" encoding="utf-8"?>
-<ds:datastoreItem xmlns:ds="http://schemas.openxmlformats.org/officeDocument/2006/customXml" ds:itemID="{4B420DE1-F0BD-425B-9D79-F1E30DE3E90A}">
+<ds:datastoreItem xmlns:ds="http://schemas.openxmlformats.org/officeDocument/2006/customXml" ds:itemID="{1D4219C1-F979-44CF-AD13-AFA922C622D3}">
   <ds:schemaRefs>
     <ds:schemaRef ds:uri="http://schemas.openxmlformats.org/officeDocument/2006/bibliography"/>
   </ds:schemaRefs>

</xml_diff>

<commit_message>
News 1 y otros
</commit_message>
<xml_diff>
--- a/Costos y presupuestos/Costos y presupuestos.docx
+++ b/Costos y presupuestos/Costos y presupuestos.docx
@@ -528,12 +528,787 @@
         <w:rPr>
           <w:b/>
           <w:bCs/>
+          <w:lang w:val="es-CL"/>
         </w:rPr>
       </w:pPr>
       <w:r>
         <w:rPr>
           <w:b/>
           <w:bCs/>
+          <w:lang w:val="es-CL"/>
+        </w:rPr>
+        <w:t>De</w:t>
+      </w:r>
+      <w:r>
+        <w:rPr>
+          <w:b/>
+          <w:bCs/>
+          <w:lang w:val="es-CL"/>
+        </w:rPr>
+        <w:t>finiciones</w:t>
+      </w:r>
+    </w:p>
+    <w:p>
+      <w:pPr>
+        <w:jc w:val="both"/>
+        <w:rPr>
+          <w:lang w:val="es-CL"/>
+        </w:rPr>
+      </w:pPr>
+      <w:r>
+        <w:rPr>
+          <w:lang w:val="es-CL"/>
+        </w:rPr>
+        <w:t>Grupo que realiza actividades comerciales e industriales para proveer bienes y servicios y mejorar la calidad de vida de las personas.</w:t>
+      </w:r>
+    </w:p>
+    <w:p>
+      <w:pPr>
+        <w:jc w:val="both"/>
+        <w:rPr>
+          <w:b/>
+          <w:bCs/>
+          <w:lang w:val="es-CL"/>
+        </w:rPr>
+      </w:pPr>
+      <w:r>
+        <w:rPr>
+          <w:b/>
+          <w:bCs/>
+          <w:lang w:val="es-CL"/>
+        </w:rPr>
+        <w:t>Clasificación de la empresa</w:t>
+      </w:r>
+    </w:p>
+    <w:p>
+      <w:pPr>
+        <w:jc w:val="both"/>
+        <w:rPr>
+          <w:u w:val="single"/>
+          <w:lang w:val="es-CL"/>
+        </w:rPr>
+      </w:pPr>
+      <w:r>
+        <w:rPr>
+          <w:u w:val="single"/>
+          <w:lang w:val="es-CL"/>
+        </w:rPr>
+        <w:t>Según su actividad:</w:t>
+      </w:r>
+    </w:p>
+    <w:p>
+      <w:pPr>
+        <w:pStyle w:val="NoSpacing"/>
+        <w:rPr>
+          <w:lang w:val="es-CL"/>
+        </w:rPr>
+      </w:pPr>
+      <w:r>
+        <w:rPr>
+          <w:lang w:val="es-CL"/>
+        </w:rPr>
+        <w:tab/>
+        <w:t xml:space="preserve">Agrupercuarias: </w:t>
+      </w:r>
+      <w:r>
+        <w:rPr>
+          <w:lang w:val="es-CL"/>
+        </w:rPr>
+        <w:t>Explotan productos agrícolas y pecuarios (ganadería, granja)</w:t>
+      </w:r>
+      <w:r>
+        <w:rPr>
+          <w:lang w:val="es-CL"/>
+        </w:rPr>
+        <w:t>.</w:t>
+      </w:r>
+    </w:p>
+    <w:p>
+      <w:pPr>
+        <w:pStyle w:val="NoSpacing"/>
+        <w:ind w:left="720"/>
+        <w:rPr>
+          <w:lang w:val="es-CL"/>
+        </w:rPr>
+      </w:pPr>
+      <w:r>
+        <w:rPr>
+          <w:lang w:val="es-CL"/>
+        </w:rPr>
+        <w:t xml:space="preserve">Industrial: </w:t>
+      </w:r>
+      <w:r>
+        <w:rPr>
+          <w:lang w:val="es-CL"/>
+        </w:rPr>
+        <w:t xml:space="preserve">Aquellas </w:t>
+      </w:r>
+      <w:r>
+        <w:rPr>
+          <w:lang w:val="es-CL"/>
+        </w:rPr>
+        <w:t>que transforman</w:t>
+      </w:r>
+      <w:r>
+        <w:rPr>
+          <w:lang w:val="es-CL"/>
+        </w:rPr>
+        <w:t xml:space="preserve"> o modifican la materia prima en productos terminados (Textiles)</w:t>
+      </w:r>
+      <w:r>
+        <w:rPr>
+          <w:lang w:val="es-CL"/>
+        </w:rPr>
+        <w:t>.</w:t>
+      </w:r>
+    </w:p>
+    <w:p>
+      <w:pPr>
+        <w:pStyle w:val="NoSpacing"/>
+        <w:ind w:left="720"/>
+        <w:rPr>
+          <w:lang w:val="es-CO"/>
+        </w:rPr>
+      </w:pPr>
+      <w:r>
+        <w:rPr>
+          <w:lang w:val="es-CL"/>
+        </w:rPr>
+        <w:t xml:space="preserve">Comerciales: </w:t>
+      </w:r>
+      <w:r>
+        <w:rPr>
+          <w:lang w:val="es-CO"/>
+        </w:rPr>
+        <w:t>Compra y venta de productos terminados</w:t>
+      </w:r>
+      <w:r>
+        <w:rPr>
+          <w:lang w:val="es-CO"/>
+        </w:rPr>
+        <w:t>.</w:t>
+      </w:r>
+    </w:p>
+    <w:p>
+      <w:pPr>
+        <w:pStyle w:val="NoSpacing"/>
+        <w:ind w:left="720"/>
+        <w:rPr>
+          <w:lang w:val="es-CO"/>
+        </w:rPr>
+      </w:pPr>
+      <w:r>
+        <w:rPr>
+          <w:lang w:val="es-CO"/>
+        </w:rPr>
+        <w:t xml:space="preserve">Servicios: </w:t>
+      </w:r>
+      <w:r>
+        <w:rPr>
+          <w:lang w:val="es-CO"/>
+        </w:rPr>
+        <w:t>Dedicada a ofrecer un servicio a la comunidad a través de las habilidades profesionales (Salud, educación, transportes</w:t>
+      </w:r>
+      <w:r>
+        <w:rPr>
+          <w:lang w:val="es-CO"/>
+        </w:rPr>
+        <w:t>).</w:t>
+      </w:r>
+    </w:p>
+    <w:p>
+      <w:pPr>
+        <w:pStyle w:val="NoSpacing"/>
+        <w:rPr>
+          <w:lang w:val="es-CO"/>
+        </w:rPr>
+      </w:pPr>
+    </w:p>
+    <w:p>
+      <w:pPr>
+        <w:pStyle w:val="NoSpacing"/>
+        <w:rPr>
+          <w:lang w:val="es-CO"/>
+        </w:rPr>
+      </w:pPr>
+      <w:r>
+        <w:rPr>
+          <w:u w:val="single"/>
+          <w:lang w:val="es-CO"/>
+        </w:rPr>
+        <w:t>Según su tamaño:</w:t>
+      </w:r>
+      <w:r>
+        <w:rPr>
+          <w:lang w:val="es-CO"/>
+        </w:rPr>
+        <w:t xml:space="preserve"> </w:t>
+      </w:r>
+    </w:p>
+    <w:p>
+      <w:pPr>
+        <w:pStyle w:val="NoSpacing"/>
+        <w:rPr>
+          <w:lang w:val="es-CO"/>
+        </w:rPr>
+      </w:pPr>
+    </w:p>
+    <w:p>
+      <w:pPr>
+        <w:pStyle w:val="NoSpacing"/>
+        <w:ind w:left="720"/>
+        <w:rPr>
+          <w:lang w:val="es-CO"/>
+        </w:rPr>
+      </w:pPr>
+      <w:r>
+        <w:rPr>
+          <w:lang w:val="es-CO"/>
+        </w:rPr>
+        <w:t xml:space="preserve">Tamaño financiero: Grande, mediana y pequeña. Esto según el capital de </w:t>
+      </w:r>
+      <w:r>
+        <w:rPr>
+          <w:lang w:val="es-CO"/>
+        </w:rPr>
+        <w:t>las empresas</w:t>
+      </w:r>
+      <w:r>
+        <w:rPr>
+          <w:lang w:val="es-CO"/>
+        </w:rPr>
+        <w:t xml:space="preserve"> y la situación económica del país.</w:t>
+      </w:r>
+    </w:p>
+    <w:p>
+      <w:pPr>
+        <w:pStyle w:val="NoSpacing"/>
+        <w:ind w:left="720"/>
+        <w:rPr>
+          <w:lang w:val="es-CO"/>
+        </w:rPr>
+      </w:pPr>
+      <w:r>
+        <w:rPr>
+          <w:lang w:val="es-CO"/>
+        </w:rPr>
+        <w:t>Por el número de empleados: Grande (mas de 1000 empleados), mediana (250 a 1000 empleados) y pequeña (menos de 250 empleados)</w:t>
+      </w:r>
+      <w:r>
+        <w:rPr>
+          <w:lang w:val="es-CO"/>
+        </w:rPr>
+        <w:t>.</w:t>
+      </w:r>
+    </w:p>
+    <w:p>
+      <w:pPr>
+        <w:pStyle w:val="NoSpacing"/>
+        <w:rPr>
+          <w:lang w:val="es-CO"/>
+        </w:rPr>
+      </w:pPr>
+    </w:p>
+    <w:p>
+      <w:pPr>
+        <w:pStyle w:val="NoSpacing"/>
+        <w:rPr>
+          <w:lang w:val="es-CO"/>
+        </w:rPr>
+      </w:pPr>
+      <w:r>
+        <w:rPr>
+          <w:u w:val="single"/>
+          <w:lang w:val="es-CO"/>
+        </w:rPr>
+        <w:t>Según su producción:</w:t>
+      </w:r>
+      <w:r>
+        <w:rPr>
+          <w:lang w:val="es-CO"/>
+        </w:rPr>
+        <w:t xml:space="preserve"> </w:t>
+      </w:r>
+    </w:p>
+    <w:p>
+      <w:pPr>
+        <w:pStyle w:val="NoSpacing"/>
+        <w:rPr>
+          <w:lang w:val="es-CO"/>
+        </w:rPr>
+      </w:pPr>
+    </w:p>
+    <w:p>
+      <w:pPr>
+        <w:pStyle w:val="NoSpacing"/>
+        <w:ind w:left="720"/>
+        <w:rPr>
+          <w:lang w:val="es-CO"/>
+        </w:rPr>
+      </w:pPr>
+      <w:r>
+        <w:rPr>
+          <w:lang w:val="es-CO"/>
+        </w:rPr>
+        <w:t>Grande: Tecnificada o sistematizada</w:t>
+      </w:r>
+      <w:r>
+        <w:rPr>
+          <w:lang w:val="es-CO"/>
+        </w:rPr>
+        <w:t>.</w:t>
+      </w:r>
+    </w:p>
+    <w:p>
+      <w:pPr>
+        <w:pStyle w:val="NoSpacing"/>
+        <w:ind w:left="720"/>
+        <w:rPr>
+          <w:lang w:val="es-CO"/>
+        </w:rPr>
+      </w:pPr>
+      <w:r>
+        <w:rPr>
+          <w:lang w:val="es-CO"/>
+        </w:rPr>
+        <w:t>Mediana: Maquinaria y Mano de Obra</w:t>
+      </w:r>
+      <w:r>
+        <w:rPr>
+          <w:lang w:val="es-CO"/>
+        </w:rPr>
+        <w:t>.</w:t>
+      </w:r>
+    </w:p>
+    <w:p>
+      <w:pPr>
+        <w:pStyle w:val="NoSpacing"/>
+        <w:ind w:left="720"/>
+        <w:rPr>
+          <w:lang w:val="es-CO"/>
+        </w:rPr>
+      </w:pPr>
+      <w:r>
+        <w:rPr>
+          <w:lang w:val="es-CO"/>
+        </w:rPr>
+        <w:t>Pequeña: Mano Obra y menos maquinaria</w:t>
+      </w:r>
+      <w:r>
+        <w:rPr>
+          <w:lang w:val="es-CO"/>
+        </w:rPr>
+        <w:t>.</w:t>
+      </w:r>
+    </w:p>
+    <w:p>
+      <w:pPr>
+        <w:pStyle w:val="NoSpacing"/>
+        <w:ind w:left="720"/>
+        <w:rPr>
+          <w:lang w:val="es-CO"/>
+        </w:rPr>
+      </w:pPr>
+    </w:p>
+    <w:p>
+      <w:pPr>
+        <w:pStyle w:val="NoSpacing"/>
+        <w:rPr>
+          <w:u w:val="single"/>
+          <w:lang w:val="es-CO"/>
+        </w:rPr>
+      </w:pPr>
+      <w:r>
+        <w:rPr>
+          <w:u w:val="single"/>
+          <w:lang w:val="es-CO"/>
+        </w:rPr>
+        <w:t>Según sus ventas:</w:t>
+      </w:r>
+    </w:p>
+    <w:p>
+      <w:pPr>
+        <w:pStyle w:val="NoSpacing"/>
+        <w:rPr>
+          <w:u w:val="single"/>
+          <w:lang w:val="es-CO"/>
+        </w:rPr>
+      </w:pPr>
+    </w:p>
+    <w:p>
+      <w:pPr>
+        <w:pStyle w:val="NoSpacing"/>
+        <w:ind w:left="720"/>
+        <w:rPr>
+          <w:lang w:val="es-CO"/>
+        </w:rPr>
+      </w:pPr>
+      <w:r>
+        <w:rPr>
+          <w:lang w:val="es-CO"/>
+        </w:rPr>
+        <w:t>Grande: Ventas internacionales</w:t>
+      </w:r>
+      <w:r>
+        <w:rPr>
+          <w:lang w:val="es-CO"/>
+        </w:rPr>
+        <w:t>.</w:t>
+      </w:r>
+    </w:p>
+    <w:p>
+      <w:pPr>
+        <w:pStyle w:val="NoSpacing"/>
+        <w:ind w:left="720"/>
+        <w:rPr>
+          <w:lang w:val="es-CO"/>
+        </w:rPr>
+      </w:pPr>
+      <w:r>
+        <w:rPr>
+          <w:lang w:val="es-CO"/>
+        </w:rPr>
+        <w:t>Mediana: Ventas Nacionales</w:t>
+      </w:r>
+      <w:r>
+        <w:rPr>
+          <w:lang w:val="es-CO"/>
+        </w:rPr>
+        <w:t>.</w:t>
+      </w:r>
+    </w:p>
+    <w:p>
+      <w:pPr>
+        <w:pStyle w:val="NoSpacing"/>
+        <w:ind w:left="720"/>
+        <w:rPr>
+          <w:lang w:val="es-CO"/>
+        </w:rPr>
+      </w:pPr>
+      <w:r>
+        <w:rPr>
+          <w:lang w:val="es-CO"/>
+        </w:rPr>
+        <w:t>Pequeña: Ventas Locales</w:t>
+      </w:r>
+      <w:r>
+        <w:rPr>
+          <w:lang w:val="es-CO"/>
+        </w:rPr>
+        <w:t>.</w:t>
+      </w:r>
+    </w:p>
+    <w:p>
+      <w:pPr>
+        <w:pStyle w:val="NoSpacing"/>
+        <w:rPr>
+          <w:lang w:val="es-CL"/>
+        </w:rPr>
+      </w:pPr>
+    </w:p>
+    <w:p>
+      <w:pPr>
+        <w:pStyle w:val="NoSpacing"/>
+        <w:rPr>
+          <w:u w:val="single"/>
+          <w:lang w:val="es-CL"/>
+        </w:rPr>
+      </w:pPr>
+      <w:r>
+        <w:rPr>
+          <w:u w:val="single"/>
+          <w:lang w:val="es-CL"/>
+        </w:rPr>
+        <w:t>Según su origen de Capital:</w:t>
+      </w:r>
+    </w:p>
+    <w:p>
+      <w:pPr>
+        <w:pStyle w:val="NoSpacing"/>
+        <w:rPr>
+          <w:u w:val="single"/>
+          <w:lang w:val="es-CL"/>
+        </w:rPr>
+      </w:pPr>
+    </w:p>
+    <w:p>
+      <w:pPr>
+        <w:pStyle w:val="NoSpacing"/>
+        <w:ind w:left="720"/>
+        <w:rPr>
+          <w:lang w:val="es-CL"/>
+        </w:rPr>
+      </w:pPr>
+      <w:r>
+        <w:rPr>
+          <w:lang w:val="es-CL"/>
+        </w:rPr>
+        <w:t>Oficiales o Públicas: Empresas que requieren aportes del Estado para su funcionamiento.</w:t>
+      </w:r>
+    </w:p>
+    <w:p>
+      <w:pPr>
+        <w:pStyle w:val="NoSpacing"/>
+        <w:ind w:left="720"/>
+        <w:rPr>
+          <w:lang w:val="es-CL"/>
+        </w:rPr>
+      </w:pPr>
+      <w:r>
+        <w:rPr>
+          <w:lang w:val="es-CL"/>
+        </w:rPr>
+        <w:t>Privada: Empresas que funcionan con aportes de personas particulares.</w:t>
+      </w:r>
+    </w:p>
+    <w:p>
+      <w:pPr>
+        <w:pStyle w:val="NoSpacing"/>
+        <w:ind w:left="720"/>
+        <w:rPr>
+          <w:lang w:val="es-CL"/>
+        </w:rPr>
+      </w:pPr>
+      <w:r>
+        <w:rPr>
+          <w:lang w:val="es-CL"/>
+        </w:rPr>
+        <w:t>Mixtas: Empresas financiadas con aportes del Estados y el sector Privado.</w:t>
+      </w:r>
+    </w:p>
+    <w:p>
+      <w:pPr>
+        <w:jc w:val="both"/>
+        <w:rPr>
+          <w:b/>
+          <w:bCs/>
+          <w:lang w:val="es-CL"/>
+        </w:rPr>
+      </w:pPr>
+    </w:p>
+    <w:p>
+      <w:pPr>
+        <w:jc w:val="both"/>
+        <w:rPr>
+          <w:u w:val="single"/>
+          <w:lang w:val="es-CL"/>
+        </w:rPr>
+      </w:pPr>
+      <w:r>
+        <w:rPr>
+          <w:u w:val="single"/>
+          <w:lang w:val="es-CL"/>
+        </w:rPr>
+        <w:lastRenderedPageBreak/>
+        <w:t>Según el número de propietarios:</w:t>
+      </w:r>
+    </w:p>
+    <w:p>
+      <w:pPr>
+        <w:pStyle w:val="NoSpacing"/>
+        <w:ind w:left="720"/>
+        <w:rPr>
+          <w:lang w:val="es-CL"/>
+        </w:rPr>
+      </w:pPr>
+      <w:r>
+        <w:rPr>
+          <w:lang w:val="es-CL"/>
+        </w:rPr>
+        <w:t>Individual: Empresas de un solo dueño o unitarias.</w:t>
+      </w:r>
+    </w:p>
+    <w:p>
+      <w:pPr>
+        <w:pStyle w:val="NoSpacing"/>
+        <w:ind w:left="720"/>
+        <w:rPr>
+          <w:lang w:val="es-CL"/>
+        </w:rPr>
+      </w:pPr>
+      <w:r>
+        <w:rPr>
+          <w:lang w:val="es-CL"/>
+        </w:rPr>
+        <w:t>Sociedades: Conformadas por dos o mas dueños denominados socios.</w:t>
+      </w:r>
+    </w:p>
+    <w:p>
+      <w:pPr>
+        <w:jc w:val="both"/>
+        <w:rPr>
+          <w:b/>
+          <w:bCs/>
+          <w:lang w:val="es-CL"/>
+        </w:rPr>
+      </w:pPr>
+    </w:p>
+    <w:p>
+      <w:pPr>
+        <w:jc w:val="both"/>
+        <w:rPr>
+          <w:b/>
+          <w:bCs/>
+          <w:lang w:val="es-CL"/>
+        </w:rPr>
+      </w:pPr>
+      <w:r>
+        <w:rPr>
+          <w:b/>
+          <w:bCs/>
+          <w:lang w:val="es-CL"/>
+        </w:rPr>
+        <w:t>Características de la empresa</w:t>
+      </w:r>
+    </w:p>
+    <w:p>
+      <w:pPr>
+        <w:pStyle w:val="NoSpacing"/>
+        <w:rPr>
+          <w:lang w:val="es-CL"/>
+        </w:rPr>
+      </w:pPr>
+      <w:r>
+        <w:rPr>
+          <w:lang w:val="es-CL"/>
+        </w:rPr>
+        <w:t>Retribución por los bienes y servicios que prestan.</w:t>
+      </w:r>
+    </w:p>
+    <w:p>
+      <w:pPr>
+        <w:pStyle w:val="NoSpacing"/>
+        <w:rPr>
+          <w:lang w:val="es-CL"/>
+        </w:rPr>
+      </w:pPr>
+      <w:r>
+        <w:rPr>
+          <w:lang w:val="es-CL"/>
+        </w:rPr>
+        <w:t>Unidad Jurídica</w:t>
+      </w:r>
+    </w:p>
+    <w:p>
+      <w:pPr>
+        <w:pStyle w:val="NoSpacing"/>
+        <w:rPr>
+          <w:lang w:val="es-CL"/>
+        </w:rPr>
+      </w:pPr>
+      <w:r>
+        <w:rPr>
+          <w:lang w:val="es-CL"/>
+        </w:rPr>
+        <w:t>Opera conforme a las leyes vigentes (fiscal, laboral, ecológico y salud)</w:t>
+      </w:r>
+    </w:p>
+    <w:p>
+      <w:pPr>
+        <w:pStyle w:val="NoSpacing"/>
+        <w:rPr>
+          <w:lang w:val="es-CL"/>
+        </w:rPr>
+      </w:pPr>
+      <w:r>
+        <w:rPr>
+          <w:lang w:val="es-CL"/>
+        </w:rPr>
+        <w:t>Fijan objetivos</w:t>
+      </w:r>
+    </w:p>
+    <w:p>
+      <w:pPr>
+        <w:pStyle w:val="NoSpacing"/>
+        <w:rPr>
+          <w:lang w:val="es-CL"/>
+        </w:rPr>
+      </w:pPr>
+      <w:r>
+        <w:rPr>
+          <w:lang w:val="es-CL"/>
+        </w:rPr>
+        <w:t>Unidad Económica</w:t>
+      </w:r>
+    </w:p>
+    <w:p>
+      <w:pPr>
+        <w:pStyle w:val="NoSpacing"/>
+        <w:rPr>
+          <w:lang w:val="es-CL"/>
+        </w:rPr>
+      </w:pPr>
+      <w:r>
+        <w:rPr>
+          <w:lang w:val="es-CL"/>
+        </w:rPr>
+        <w:t>Negociación base fundamental, compra y venta</w:t>
+      </w:r>
+    </w:p>
+    <w:p>
+      <w:pPr>
+        <w:pStyle w:val="NoSpacing"/>
+        <w:rPr>
+          <w:lang w:val="es-CL"/>
+        </w:rPr>
+      </w:pPr>
+      <w:r>
+        <w:rPr>
+          <w:lang w:val="es-CL"/>
+        </w:rPr>
+        <w:t>Integra los recursos propios y ajenos</w:t>
+      </w:r>
+    </w:p>
+    <w:p>
+      <w:pPr>
+        <w:pStyle w:val="NoSpacing"/>
+        <w:rPr>
+          <w:lang w:val="es-CL"/>
+        </w:rPr>
+      </w:pPr>
+      <w:r>
+        <w:rPr>
+          <w:lang w:val="es-CL"/>
+        </w:rPr>
+        <w:t>Se vale de la administración para operar un sistema propio.</w:t>
+      </w:r>
+    </w:p>
+    <w:p>
+      <w:pPr>
+        <w:pStyle w:val="NoSpacing"/>
+        <w:rPr>
+          <w:lang w:val="es-CL"/>
+        </w:rPr>
+      </w:pPr>
+      <w:r>
+        <w:rPr>
+          <w:lang w:val="es-CL"/>
+        </w:rPr>
+        <w:t>Investiga el mejoramiento de sus productos, procesos y servicios.</w:t>
+      </w:r>
+    </w:p>
+    <w:p>
+      <w:pPr>
+        <w:pStyle w:val="NoSpacing"/>
+        <w:rPr>
+          <w:lang w:val="es-CL"/>
+        </w:rPr>
+      </w:pPr>
+    </w:p>
+    <w:p>
+      <w:pPr>
+        <w:jc w:val="both"/>
+        <w:rPr>
+          <w:b/>
+          <w:bCs/>
+          <w:lang w:val="es-CL"/>
+        </w:rPr>
+      </w:pPr>
+      <w:r>
+        <w:rPr>
+          <w:b/>
+          <w:bCs/>
+          <w:lang w:val="es-CL"/>
         </w:rPr>
         <w:t>Recursos de la empresa</w:t>
       </w:r>
@@ -813,7 +1588,19 @@
         <w:rPr>
           <w:lang w:val="es-CL"/>
         </w:rPr>
-        <w:t xml:space="preserve"> el complemento  para el funcionamiento de otros recursos.</w:t>
+        <w:t xml:space="preserve"> el </w:t>
+      </w:r>
+      <w:r>
+        <w:rPr>
+          <w:lang w:val="es-CL"/>
+        </w:rPr>
+        <w:t>complemento para</w:t>
+      </w:r>
+      <w:r>
+        <w:rPr>
+          <w:lang w:val="es-CL"/>
+        </w:rPr>
+        <w:t xml:space="preserve"> el funcionamiento de otros recursos.</w:t>
       </w:r>
     </w:p>
     <w:p>
@@ -846,29 +1633,303 @@
         <w:rPr>
           <w:lang w:val="es-CL"/>
         </w:rPr>
+        <w:t>.</w:t>
+      </w:r>
+    </w:p>
+    <w:p>
+      <w:pPr>
+        <w:jc w:val="both"/>
+        <w:rPr>
+          <w:lang w:val="es-CL"/>
+        </w:rPr>
+      </w:pPr>
+    </w:p>
+    <w:p>
+      <w:pPr>
+        <w:jc w:val="both"/>
+        <w:rPr>
+          <w:b/>
+          <w:bCs/>
+          <w:lang w:val="es-CL"/>
+        </w:rPr>
+      </w:pPr>
+      <w:r>
+        <w:rPr>
+          <w:b/>
+          <w:bCs/>
+          <w:lang w:val="es-CL"/>
+        </w:rPr>
+        <w:lastRenderedPageBreak/>
+        <w:t>Importancia de los recursos de la empresa</w:t>
+      </w:r>
+    </w:p>
+    <w:p>
+      <w:pPr>
+        <w:jc w:val="both"/>
+        <w:rPr>
+          <w:lang w:val="es-CL"/>
+        </w:rPr>
+      </w:pPr>
+      <w:r>
+        <w:rPr>
+          <w:lang w:val="es-CL"/>
+        </w:rPr>
+        <w:t>Identificar los recursos utilizados por la empresa para su correcto funcionamiento, ya que de este dependerá su óptimo de producción</w:t>
+      </w:r>
+      <w:r>
+        <w:rPr>
+          <w:lang w:val="es-CL"/>
+        </w:rPr>
+        <w:t>.</w:t>
+      </w:r>
+    </w:p>
+    <w:p>
+      <w:pPr>
+        <w:jc w:val="both"/>
+        <w:rPr>
+          <w:b/>
+          <w:bCs/>
+          <w:lang w:val="es-CL"/>
+        </w:rPr>
+      </w:pPr>
+      <w:r>
+        <w:rPr>
+          <w:b/>
+          <w:bCs/>
+          <w:lang w:val="es-CL"/>
+        </w:rPr>
+        <w:t>Á</w:t>
+      </w:r>
+      <w:r>
+        <w:rPr>
+          <w:b/>
+          <w:bCs/>
+          <w:lang w:val="es-CL"/>
+        </w:rPr>
+        <w:t>reas funcionales de la empresa</w:t>
+      </w:r>
+    </w:p>
+    <w:p>
+      <w:pPr>
+        <w:jc w:val="both"/>
+        <w:rPr>
+          <w:lang w:val="es-CL"/>
+        </w:rPr>
+      </w:pPr>
+      <w:r>
+        <w:rPr>
+          <w:lang w:val="es-CL"/>
+        </w:rPr>
+        <w:t>Para lograr los objetivos empresariales se desarrollan diversas actividades que estructuran y definen la organización. Todas las áreas son iguales de importantes y cuando falla una incide en el funcionamiento de las otras.</w:t>
+      </w:r>
+    </w:p>
+    <w:p>
+      <w:pPr>
+        <w:jc w:val="both"/>
+        <w:rPr>
+          <w:lang w:val="es-CL"/>
+        </w:rPr>
+      </w:pPr>
+    </w:p>
+    <w:p>
+      <w:pPr>
+        <w:jc w:val="both"/>
+        <w:rPr>
+          <w:lang w:val="es-CL"/>
+        </w:rPr>
+      </w:pPr>
+      <w:r>
+        <w:rPr>
+          <w:u w:val="single"/>
+          <w:lang w:val="es-CL"/>
+        </w:rPr>
+        <w:t>Producción:</w:t>
+      </w:r>
+      <w:r>
+        <w:rPr>
+          <w:lang w:val="es-CL"/>
+        </w:rPr>
+        <w:t xml:space="preserve"> Programa y desarrolla estrategias para la elaboración de productos,</w:t>
+      </w:r>
+    </w:p>
+    <w:p>
+      <w:pPr>
+        <w:ind w:left="720"/>
+        <w:jc w:val="both"/>
+        <w:rPr>
+          <w:lang w:val="es-CL"/>
+        </w:rPr>
+      </w:pPr>
+      <w:r>
+        <w:rPr>
+          <w:lang w:val="es-CL"/>
+        </w:rPr>
+        <w:t>Funciones: Manejo inventarios, adquisición de insumnos y materiales, diseño de productos, control de calidad, programación de producción, etc.</w:t>
+      </w:r>
+    </w:p>
+    <w:p>
+      <w:pPr>
+        <w:jc w:val="both"/>
+        <w:rPr>
+          <w:lang w:val="es-CL"/>
+        </w:rPr>
+      </w:pPr>
+    </w:p>
+    <w:p>
+      <w:pPr>
+        <w:jc w:val="both"/>
+        <w:rPr>
+          <w:lang w:val="es-CL"/>
+        </w:rPr>
+      </w:pPr>
+      <w:r>
+        <w:rPr>
+          <w:u w:val="single"/>
+          <w:lang w:val="es-CL"/>
+        </w:rPr>
+        <w:t>Financiera:</w:t>
+      </w:r>
+      <w:r>
+        <w:rPr>
+          <w:lang w:val="es-CL"/>
+        </w:rPr>
+        <w:t xml:space="preserve"> Realiza permanentemente transacciones comerciales. Administra todo movimiento de dinero y capital utilizado para su funcionamiento.</w:t>
+      </w:r>
+    </w:p>
+    <w:p>
+      <w:pPr>
+        <w:ind w:left="576"/>
+        <w:jc w:val="both"/>
+        <w:rPr>
+          <w:lang w:val="es-CO"/>
+        </w:rPr>
+      </w:pPr>
+      <w:r>
+        <w:rPr>
+          <w:lang w:val="es-CO"/>
+        </w:rPr>
+        <w:t>Funciones: Elaboración presupuestos, obtención de recursos, control y manejo dinero, crédito y cobranzas, análisis de costos, Inversiones, Tesorería, Contabilidad general, Relaciones financieras.</w:t>
+      </w:r>
+    </w:p>
+    <w:p>
+      <w:pPr>
+        <w:jc w:val="both"/>
+        <w:rPr>
+          <w:lang w:val="es-CO"/>
+        </w:rPr>
+      </w:pPr>
+    </w:p>
+    <w:p>
+      <w:pPr>
+        <w:jc w:val="both"/>
+        <w:rPr>
+          <w:lang w:val="es-CL"/>
+        </w:rPr>
+      </w:pPr>
+      <w:r>
+        <w:rPr>
+          <w:u w:val="single"/>
+          <w:lang w:val="es-CO"/>
+        </w:rPr>
+        <w:t>Recursos Humanos:</w:t>
+      </w:r>
+      <w:r>
+        <w:rPr>
+          <w:b/>
+          <w:bCs/>
+          <w:lang w:val="es-CO"/>
+        </w:rPr>
         <w:t xml:space="preserve"> </w:t>
       </w:r>
       <w:r>
         <w:rPr>
-          <w:lang w:val="es-CL"/>
-        </w:rPr>
-        <w:t>.</w:t>
-      </w:r>
-    </w:p>
-    <w:p>
-      <w:pPr>
-        <w:jc w:val="both"/>
-        <w:rPr>
-          <w:lang w:val="es-CL"/>
-        </w:rPr>
-      </w:pPr>
-    </w:p>
-    <w:p>
-      <w:pPr>
-        <w:jc w:val="both"/>
+          <w:lang w:val="es-CO"/>
+        </w:rPr>
+        <w:t>Determina medios adecuados para tratar individual y colectivamente los miembros de un equipo de trabajo de manera que contribuyan a alcanzar los objetivos empresariales.</w:t>
+      </w:r>
+    </w:p>
+    <w:p>
+      <w:pPr>
+        <w:ind w:left="576"/>
+        <w:jc w:val="both"/>
+        <w:rPr>
+          <w:lang w:val="es-CO"/>
+        </w:rPr>
+      </w:pPr>
+      <w:r>
+        <w:rPr>
+          <w:lang w:val="es-CO"/>
+        </w:rPr>
+        <w:t>Funciones: Vinculación personal, desarrollo del personal, Gestión administrativa, Remuneraciones, Relaciones laborales y Bienestar Social.</w:t>
+      </w:r>
+    </w:p>
+    <w:p>
+      <w:pPr>
+        <w:jc w:val="both"/>
+        <w:rPr>
+          <w:lang w:val="es-CO"/>
+        </w:rPr>
+      </w:pPr>
+    </w:p>
+    <w:p>
+      <w:pPr>
+        <w:jc w:val="both"/>
+        <w:rPr>
+          <w:lang w:val="es-CL"/>
+        </w:rPr>
+      </w:pPr>
+      <w:r>
+        <w:rPr>
+          <w:u w:val="single"/>
+          <w:lang w:val="es-CO"/>
+        </w:rPr>
+        <w:t>Marketing:</w:t>
+      </w:r>
+      <w:r>
         <w:rPr>
           <w:b/>
           <w:bCs/>
+          <w:lang w:val="es-CO"/>
+        </w:rPr>
+        <w:t xml:space="preserve"> </w:t>
+      </w:r>
+      <w:r>
+        <w:rPr>
+          <w:lang w:val="es-CO"/>
+        </w:rPr>
+        <w:t>Desarrollo de actividades relacionadas con promoción, venta, distribución en el mercado de bienes o servicios que produce la empresa de manera que satisfaga las necesidades de los clientes.</w:t>
+      </w:r>
+    </w:p>
+    <w:p>
+      <w:pPr>
+        <w:ind w:left="720"/>
+        <w:jc w:val="both"/>
+        <w:rPr>
+          <w:lang w:val="es-CL"/>
+        </w:rPr>
+      </w:pPr>
+      <w:r>
+        <w:rPr>
+          <w:lang w:val="es-CO"/>
+        </w:rPr>
+        <w:t>Funciones: Análisis de competencia, planeación de mercadeo, políticas de ventas, publicidad, segmentación del mercado, venta productos y servicios, exhibición comercial y evaluación postventa.</w:t>
+      </w:r>
+    </w:p>
+    <w:p>
+      <w:pPr>
+        <w:pStyle w:val="Heading2"/>
+      </w:pPr>
+      <w:r>
+        <w:t>Contabilidad</w:t>
+      </w:r>
+      <w:r>
+        <w:t xml:space="preserve"> Básica</w:t>
+      </w:r>
+    </w:p>
+    <w:p/>
+    <w:p>
+      <w:pPr>
+        <w:rPr>
           <w:lang w:val="es-CL"/>
         </w:rPr>
       </w:pPr>
@@ -878,32 +1939,48 @@
           <w:bCs/>
           <w:lang w:val="es-CL"/>
         </w:rPr>
-        <w:t>Importancia de los recursos de la empresa</w:t>
-      </w:r>
-    </w:p>
-    <w:p>
-      <w:pPr>
-        <w:jc w:val="both"/>
-        <w:rPr>
-          <w:lang w:val="es-CL"/>
-        </w:rPr>
-      </w:pPr>
-      <w:r>
-        <w:rPr>
-          <w:lang w:val="es-CL"/>
-        </w:rPr>
-        <w:t>Identificar los recursos utilizados por la empresa para su correcto funcionamiento, ya que de este dependerá su óptimo de producción</w:t>
-      </w:r>
-      <w:r>
-        <w:rPr>
-          <w:lang w:val="es-CL"/>
-        </w:rPr>
-        <w:t>.</w:t>
-      </w:r>
-    </w:p>
-    <w:p>
-      <w:pPr>
-        <w:jc w:val="both"/>
+        <w:t>Contabilidad:</w:t>
+      </w:r>
+      <w:r>
+        <w:rPr>
+          <w:lang w:val="es-CL"/>
+        </w:rPr>
+        <w:t xml:space="preserve"> </w:t>
+      </w:r>
+      <w:r>
+        <w:rPr>
+          <w:lang w:val="es-CL"/>
+        </w:rPr>
+        <w:t>Técnica de la e</w:t>
+      </w:r>
+      <w:r>
+        <w:rPr>
+          <w:lang w:val="es-CL"/>
+        </w:rPr>
+        <w:t>conomía, cuya finalidad es apoyar los procesos en la Administración de una empresa</w:t>
+      </w:r>
+      <w:r>
+        <w:rPr>
+          <w:lang w:val="es-CL"/>
+        </w:rPr>
+        <w:t>. La información entregada sirve a los ejecutivos para orientar la futura toma de decisiones</w:t>
+      </w:r>
+      <w:r>
+        <w:rPr>
+          <w:lang w:val="es-CL"/>
+        </w:rPr>
+        <w:t>. Es el arte de registrar, clasificar y sintetizar el movimiento de dinero.</w:t>
+      </w:r>
+    </w:p>
+    <w:p>
+      <w:pPr>
+        <w:rPr>
+          <w:lang w:val="es-CL"/>
+        </w:rPr>
+      </w:pPr>
+    </w:p>
+    <w:p>
+      <w:pPr>
         <w:rPr>
           <w:b/>
           <w:bCs/>
@@ -916,302 +1993,7 @@
           <w:bCs/>
           <w:lang w:val="es-CL"/>
         </w:rPr>
-        <w:t>Á</w:t>
-      </w:r>
-      <w:r>
-        <w:rPr>
-          <w:b/>
-          <w:bCs/>
-          <w:lang w:val="es-CL"/>
-        </w:rPr>
-        <w:t>reas funcionales de la empresa</w:t>
-      </w:r>
-    </w:p>
-    <w:p>
-      <w:pPr>
-        <w:jc w:val="both"/>
-        <w:rPr>
-          <w:lang w:val="es-CL"/>
-        </w:rPr>
-      </w:pPr>
-      <w:r>
-        <w:rPr>
-          <w:lang w:val="es-CL"/>
-        </w:rPr>
         <w:lastRenderedPageBreak/>
-        <w:t>Para lograr los objetivos empresariales se desarrollan diversas actividades que estructuran y definen la organización. Todas las áreas son iguales de importantes y cuando falla una incide en el funcionamiento de las otras.</w:t>
-      </w:r>
-    </w:p>
-    <w:p>
-      <w:pPr>
-        <w:jc w:val="both"/>
-        <w:rPr>
-          <w:lang w:val="es-CL"/>
-        </w:rPr>
-      </w:pPr>
-    </w:p>
-    <w:p>
-      <w:pPr>
-        <w:jc w:val="both"/>
-        <w:rPr>
-          <w:lang w:val="es-CL"/>
-        </w:rPr>
-      </w:pPr>
-      <w:r>
-        <w:rPr>
-          <w:u w:val="single"/>
-          <w:lang w:val="es-CL"/>
-        </w:rPr>
-        <w:t>Producción:</w:t>
-      </w:r>
-      <w:r>
-        <w:rPr>
-          <w:lang w:val="es-CL"/>
-        </w:rPr>
-        <w:t xml:space="preserve"> Programa y desarrolla estrategias para la elaboración de productos,</w:t>
-      </w:r>
-    </w:p>
-    <w:p>
-      <w:pPr>
-        <w:ind w:left="720"/>
-        <w:jc w:val="both"/>
-        <w:rPr>
-          <w:lang w:val="es-CL"/>
-        </w:rPr>
-      </w:pPr>
-      <w:r>
-        <w:rPr>
-          <w:lang w:val="es-CL"/>
-        </w:rPr>
-        <w:t>Funciones: Manejo inventarios, adquisición de insumnos y materiales, diseño de productos, control de calidad, programación de producción, etc.</w:t>
-      </w:r>
-    </w:p>
-    <w:p>
-      <w:pPr>
-        <w:jc w:val="both"/>
-        <w:rPr>
-          <w:lang w:val="es-CL"/>
-        </w:rPr>
-      </w:pPr>
-    </w:p>
-    <w:p>
-      <w:pPr>
-        <w:jc w:val="both"/>
-        <w:rPr>
-          <w:lang w:val="es-CL"/>
-        </w:rPr>
-      </w:pPr>
-      <w:r>
-        <w:rPr>
-          <w:u w:val="single"/>
-          <w:lang w:val="es-CL"/>
-        </w:rPr>
-        <w:t>Financiera:</w:t>
-      </w:r>
-      <w:r>
-        <w:rPr>
-          <w:lang w:val="es-CL"/>
-        </w:rPr>
-        <w:t xml:space="preserve"> Realiza permanentemente transacciones comerciales. Administra todo movimiento de dinero y capital utilizado para su funcionamiento.</w:t>
-      </w:r>
-    </w:p>
-    <w:p>
-      <w:pPr>
-        <w:ind w:left="576"/>
-        <w:jc w:val="both"/>
-        <w:rPr>
-          <w:lang w:val="es-CO"/>
-        </w:rPr>
-      </w:pPr>
-      <w:r>
-        <w:rPr>
-          <w:lang w:val="es-CO"/>
-        </w:rPr>
-        <w:t>Funciones: Elaboración presupuestos, obtención de recursos, control y manejo dinero, crédito y cobranzas, análisis de costos, Inversiones, Tesorería, Contabilidad general, Relaciones financieras.</w:t>
-      </w:r>
-    </w:p>
-    <w:p>
-      <w:pPr>
-        <w:jc w:val="both"/>
-        <w:rPr>
-          <w:lang w:val="es-CO"/>
-        </w:rPr>
-      </w:pPr>
-    </w:p>
-    <w:p>
-      <w:pPr>
-        <w:jc w:val="both"/>
-        <w:rPr>
-          <w:lang w:val="es-CL"/>
-        </w:rPr>
-      </w:pPr>
-      <w:r>
-        <w:rPr>
-          <w:u w:val="single"/>
-          <w:lang w:val="es-CO"/>
-        </w:rPr>
-        <w:t>Recursos Humanos:</w:t>
-      </w:r>
-      <w:r>
-        <w:rPr>
-          <w:b/>
-          <w:bCs/>
-          <w:lang w:val="es-CO"/>
-        </w:rPr>
-        <w:t xml:space="preserve"> </w:t>
-      </w:r>
-      <w:r>
-        <w:rPr>
-          <w:lang w:val="es-CO"/>
-        </w:rPr>
-        <w:t>Determina medios adecuados para tratar individual y colectivamente los miembros de un equipo de trabajo de manera que contribuyan a alcanzar los objetivos empresariales.</w:t>
-      </w:r>
-    </w:p>
-    <w:p>
-      <w:pPr>
-        <w:ind w:left="576"/>
-        <w:jc w:val="both"/>
-        <w:rPr>
-          <w:lang w:val="es-CO"/>
-        </w:rPr>
-      </w:pPr>
-      <w:r>
-        <w:rPr>
-          <w:lang w:val="es-CO"/>
-        </w:rPr>
-        <w:t>Funciones: Vinculación personal, desarrollo del personal, Gestión administrativa, Remuneraciones, Relaciones laborales y Bienestar Social.</w:t>
-      </w:r>
-    </w:p>
-    <w:p>
-      <w:pPr>
-        <w:jc w:val="both"/>
-        <w:rPr>
-          <w:lang w:val="es-CO"/>
-        </w:rPr>
-      </w:pPr>
-    </w:p>
-    <w:p>
-      <w:pPr>
-        <w:jc w:val="both"/>
-        <w:rPr>
-          <w:lang w:val="es-CL"/>
-        </w:rPr>
-      </w:pPr>
-      <w:r>
-        <w:rPr>
-          <w:u w:val="single"/>
-          <w:lang w:val="es-CO"/>
-        </w:rPr>
-        <w:t>Marketing:</w:t>
-      </w:r>
-      <w:r>
-        <w:rPr>
-          <w:b/>
-          <w:bCs/>
-          <w:lang w:val="es-CO"/>
-        </w:rPr>
-        <w:t xml:space="preserve"> </w:t>
-      </w:r>
-      <w:r>
-        <w:rPr>
-          <w:lang w:val="es-CO"/>
-        </w:rPr>
-        <w:t>Desarrollo de actividades relacionadas con promoción, venta, distribución en el mercado de bienes o servicios que produce la empresa de manera que satisfaga las necesidades de los clientes.</w:t>
-      </w:r>
-    </w:p>
-    <w:p>
-      <w:pPr>
-        <w:ind w:left="720"/>
-        <w:jc w:val="both"/>
-        <w:rPr>
-          <w:lang w:val="es-CL"/>
-        </w:rPr>
-      </w:pPr>
-      <w:r>
-        <w:rPr>
-          <w:lang w:val="es-CO"/>
-        </w:rPr>
-        <w:t>Funciones: Análisis de competencia, planeación de mercadeo, políticas de ventas, publicidad, segmentación del mercado, venta productos y servicios, exhibición comercial y evaluación postventa.</w:t>
-      </w:r>
-    </w:p>
-    <w:p>
-      <w:pPr>
-        <w:pStyle w:val="Heading2"/>
-      </w:pPr>
-      <w:r>
-        <w:t>Contabilidad</w:t>
-      </w:r>
-      <w:r>
-        <w:t xml:space="preserve"> Básica</w:t>
-      </w:r>
-    </w:p>
-    <w:p/>
-    <w:p>
-      <w:pPr>
-        <w:rPr>
-          <w:lang w:val="es-CL"/>
-        </w:rPr>
-      </w:pPr>
-      <w:r>
-        <w:rPr>
-          <w:b/>
-          <w:bCs/>
-          <w:lang w:val="es-CL"/>
-        </w:rPr>
-        <w:t>Contabilidad:</w:t>
-      </w:r>
-      <w:r>
-        <w:rPr>
-          <w:lang w:val="es-CL"/>
-        </w:rPr>
-        <w:t xml:space="preserve"> </w:t>
-      </w:r>
-      <w:r>
-        <w:rPr>
-          <w:lang w:val="es-CL"/>
-        </w:rPr>
-        <w:t>Técnica de la e</w:t>
-      </w:r>
-      <w:r>
-        <w:rPr>
-          <w:lang w:val="es-CL"/>
-        </w:rPr>
-        <w:t>conomía, cuya finalidad es apoyar los procesos en la Administración de una empresa</w:t>
-      </w:r>
-      <w:r>
-        <w:rPr>
-          <w:lang w:val="es-CL"/>
-        </w:rPr>
-        <w:t>. La información entregada sirve a los ejecutivos para orientar la futura toma de decisiones</w:t>
-      </w:r>
-      <w:r>
-        <w:rPr>
-          <w:lang w:val="es-CL"/>
-        </w:rPr>
-        <w:t>. Es el arte de registrar, clasificar y sintetizar el movimiento de dinero.</w:t>
-      </w:r>
-    </w:p>
-    <w:p>
-      <w:pPr>
-        <w:rPr>
-          <w:lang w:val="es-CL"/>
-        </w:rPr>
-      </w:pPr>
-    </w:p>
-    <w:p>
-      <w:pPr>
-        <w:rPr>
-          <w:b/>
-          <w:bCs/>
-          <w:lang w:val="es-CL"/>
-        </w:rPr>
-      </w:pPr>
-      <w:r>
-        <w:rPr>
-          <w:b/>
-          <w:bCs/>
-          <w:lang w:val="es-CL"/>
-        </w:rPr>
         <w:t>Funciones:</w:t>
       </w:r>
     </w:p>
@@ -1252,7 +2034,6 @@
           <w:u w:val="single"/>
           <w:lang w:val="es-CL"/>
         </w:rPr>
-        <w:lastRenderedPageBreak/>
         <w:t>Estadística:</w:t>
       </w:r>
       <w:r>
@@ -1481,8 +2262,6 @@
         </w:rPr>
         <w:t>.</w:t>
       </w:r>
-      <w:bookmarkStart w:id="0" w:name="_GoBack"/>
-      <w:bookmarkEnd w:id="0"/>
     </w:p>
     <w:p>
       <w:pPr>
@@ -1512,534 +2291,32 @@
     <w:p>
       <w:pPr>
         <w:rPr>
-          <w:b/>
-          <w:bCs/>
-          <w:lang w:val="es-CL"/>
-        </w:rPr>
-      </w:pPr>
-    </w:p>
-    <w:p>
-      <w:pPr>
-        <w:rPr>
-          <w:b/>
-          <w:bCs/>
-          <w:lang w:val="es-CL"/>
-        </w:rPr>
-      </w:pPr>
-      <w:r>
-        <w:rPr>
-          <w:b/>
-          <w:bCs/>
-          <w:lang w:val="es-CL"/>
-        </w:rPr>
-        <w:t>Características de la información contable</w:t>
-      </w:r>
-    </w:p>
-    <w:p>
-      <w:pPr>
-        <w:rPr>
-          <w:b/>
-          <w:bCs/>
-          <w:lang w:val="es-CL"/>
-        </w:rPr>
-      </w:pPr>
-    </w:p>
-    <w:p>
-      <w:pPr>
-        <w:rPr>
-          <w:b/>
-          <w:bCs/>
-          <w:lang w:val="es-CL"/>
-        </w:rPr>
-      </w:pPr>
-      <w:r>
-        <w:rPr>
-          <w:b/>
-          <w:bCs/>
-          <w:lang w:val="es-CL"/>
-        </w:rPr>
-        <w:t>Principios contables</w:t>
-      </w:r>
-    </w:p>
-    <w:p>
-      <w:pPr>
-        <w:rPr>
-          <w:b/>
-          <w:bCs/>
-          <w:lang w:val="es-CL"/>
-        </w:rPr>
-      </w:pPr>
-    </w:p>
-    <w:p>
-      <w:pPr>
-        <w:rPr>
-          <w:u w:val="single"/>
-          <w:lang w:val="es-CL"/>
-        </w:rPr>
-      </w:pPr>
-      <w:r>
-        <w:rPr>
-          <w:u w:val="single"/>
-          <w:lang w:val="es-CL"/>
-        </w:rPr>
-        <w:t>Equidad:</w:t>
-      </w:r>
-    </w:p>
-    <w:p>
-      <w:pPr>
-        <w:rPr>
-          <w:u w:val="single"/>
-          <w:lang w:val="es-CL"/>
-        </w:rPr>
-      </w:pPr>
-    </w:p>
-    <w:p>
-      <w:pPr>
-        <w:rPr>
-          <w:u w:val="single"/>
-          <w:lang w:val="es-CL"/>
-        </w:rPr>
-      </w:pPr>
-      <w:r>
-        <w:rPr>
-          <w:u w:val="single"/>
-          <w:lang w:val="es-CL"/>
-        </w:rPr>
-        <w:t>Entidad contable:</w:t>
-      </w:r>
-    </w:p>
-    <w:p>
-      <w:pPr>
-        <w:rPr>
-          <w:u w:val="single"/>
-          <w:lang w:val="es-CL"/>
-        </w:rPr>
-      </w:pPr>
-    </w:p>
-    <w:p>
-      <w:pPr>
-        <w:rPr>
-          <w:u w:val="single"/>
-          <w:lang w:val="es-CL"/>
-        </w:rPr>
-      </w:pPr>
-      <w:r>
-        <w:rPr>
-          <w:u w:val="single"/>
-          <w:lang w:val="es-CL"/>
-        </w:rPr>
-        <w:t>Empresa en marcha:</w:t>
-      </w:r>
-    </w:p>
-    <w:p>
-      <w:pPr>
-        <w:rPr>
-          <w:u w:val="single"/>
-          <w:lang w:val="es-CL"/>
-        </w:rPr>
-      </w:pPr>
-    </w:p>
-    <w:p>
-      <w:pPr>
-        <w:rPr>
-          <w:u w:val="single"/>
-          <w:lang w:val="es-CL"/>
-        </w:rPr>
-      </w:pPr>
-      <w:r>
-        <w:rPr>
-          <w:u w:val="single"/>
-          <w:lang w:val="es-CL"/>
-        </w:rPr>
-        <w:t>Bienes económicos:</w:t>
-      </w:r>
-    </w:p>
-    <w:p>
-      <w:pPr>
-        <w:rPr>
-          <w:u w:val="single"/>
-          <w:lang w:val="es-CL"/>
-        </w:rPr>
-      </w:pPr>
-    </w:p>
-    <w:p>
-      <w:pPr>
-        <w:rPr>
-          <w:u w:val="single"/>
-          <w:lang w:val="es-CL"/>
-        </w:rPr>
-      </w:pPr>
-      <w:r>
-        <w:rPr>
-          <w:u w:val="single"/>
-          <w:lang w:val="es-CL"/>
-        </w:rPr>
-        <w:lastRenderedPageBreak/>
-        <w:t>Moneda:</w:t>
-      </w:r>
-    </w:p>
-    <w:p>
-      <w:pPr>
-        <w:rPr>
-          <w:u w:val="single"/>
-          <w:lang w:val="es-CL"/>
-        </w:rPr>
-      </w:pPr>
-    </w:p>
-    <w:p>
-      <w:pPr>
-        <w:rPr>
-          <w:u w:val="single"/>
-          <w:lang w:val="es-CL"/>
-        </w:rPr>
-      </w:pPr>
-      <w:r>
-        <w:rPr>
-          <w:u w:val="single"/>
-          <w:lang w:val="es-CL"/>
-        </w:rPr>
-        <w:t>Período de Tiempo:</w:t>
-      </w:r>
-    </w:p>
-    <w:p>
-      <w:pPr>
-        <w:rPr>
-          <w:u w:val="single"/>
-          <w:lang w:val="es-CL"/>
-        </w:rPr>
-      </w:pPr>
-    </w:p>
-    <w:p>
-      <w:pPr>
-        <w:rPr>
-          <w:u w:val="single"/>
-          <w:lang w:val="es-CL"/>
-        </w:rPr>
-      </w:pPr>
-      <w:r>
-        <w:rPr>
-          <w:u w:val="single"/>
-          <w:lang w:val="es-CL"/>
-        </w:rPr>
-        <w:t>Devengado:</w:t>
-      </w:r>
-    </w:p>
-    <w:p>
-      <w:pPr>
-        <w:rPr>
-          <w:u w:val="single"/>
-          <w:lang w:val="es-CL"/>
-        </w:rPr>
-      </w:pPr>
-    </w:p>
-    <w:p>
-      <w:pPr>
-        <w:rPr>
-          <w:u w:val="single"/>
-          <w:lang w:val="es-CL"/>
-        </w:rPr>
-      </w:pPr>
-      <w:r>
-        <w:rPr>
-          <w:u w:val="single"/>
-          <w:lang w:val="es-CL"/>
-        </w:rPr>
-        <w:t>Realización:</w:t>
-      </w:r>
-    </w:p>
-    <w:p>
-      <w:pPr>
-        <w:rPr>
-          <w:u w:val="single"/>
-          <w:lang w:val="es-CL"/>
-        </w:rPr>
-      </w:pPr>
-    </w:p>
-    <w:p>
-      <w:pPr>
-        <w:rPr>
-          <w:u w:val="single"/>
-          <w:lang w:val="es-CL"/>
-        </w:rPr>
-      </w:pPr>
-      <w:r>
-        <w:rPr>
-          <w:u w:val="single"/>
-          <w:lang w:val="es-CL"/>
-        </w:rPr>
-        <w:t>Costo Histórico:</w:t>
-      </w:r>
-    </w:p>
-    <w:p>
-      <w:pPr>
-        <w:rPr>
-          <w:u w:val="single"/>
-          <w:lang w:val="es-CL"/>
-        </w:rPr>
-      </w:pPr>
-    </w:p>
-    <w:p>
-      <w:pPr>
-        <w:rPr>
-          <w:u w:val="single"/>
-          <w:lang w:val="es-CL"/>
-        </w:rPr>
-      </w:pPr>
-      <w:r>
-        <w:rPr>
-          <w:u w:val="single"/>
-          <w:lang w:val="es-CL"/>
-        </w:rPr>
-        <w:t>Objetividad:</w:t>
-      </w:r>
-    </w:p>
-    <w:p>
-      <w:pPr>
-        <w:rPr>
-          <w:u w:val="single"/>
-          <w:lang w:val="es-CL"/>
-        </w:rPr>
-      </w:pPr>
-    </w:p>
-    <w:p>
-      <w:pPr>
-        <w:rPr>
-          <w:u w:val="single"/>
-          <w:lang w:val="es-CL"/>
-        </w:rPr>
-      </w:pPr>
-      <w:r>
-        <w:rPr>
-          <w:u w:val="single"/>
-          <w:lang w:val="es-CL"/>
-        </w:rPr>
-        <w:t>Criterio Prudencial:</w:t>
-      </w:r>
-    </w:p>
-    <w:p>
-      <w:pPr>
-        <w:rPr>
-          <w:u w:val="single"/>
-          <w:lang w:val="es-CL"/>
-        </w:rPr>
-      </w:pPr>
-      <w:r>
-        <w:rPr>
-          <w:u w:val="single"/>
-          <w:lang w:val="es-CL"/>
-        </w:rPr>
-        <w:t>Significación o importancia relativa:</w:t>
-      </w:r>
-    </w:p>
-    <w:p>
-      <w:pPr>
-        <w:rPr>
-          <w:u w:val="single"/>
-          <w:lang w:val="es-CL"/>
-        </w:rPr>
-      </w:pPr>
-    </w:p>
-    <w:p>
-      <w:pPr>
-        <w:rPr>
-          <w:u w:val="single"/>
-          <w:lang w:val="es-CL"/>
-        </w:rPr>
-      </w:pPr>
-      <w:r>
-        <w:rPr>
-          <w:u w:val="single"/>
-          <w:lang w:val="es-CL"/>
-        </w:rPr>
-        <w:t>Uniformidad:</w:t>
-      </w:r>
-    </w:p>
-    <w:p>
-      <w:pPr>
-        <w:rPr>
-          <w:u w:val="single"/>
-          <w:lang w:val="es-CL"/>
-        </w:rPr>
-      </w:pPr>
-      <w:r>
-        <w:rPr>
-          <w:u w:val="single"/>
-          <w:lang w:val="es-CL"/>
-        </w:rPr>
-        <w:t>Contenido de Fondo Sobre la Forma:</w:t>
-      </w:r>
-    </w:p>
-    <w:p>
-      <w:pPr>
-        <w:rPr>
-          <w:u w:val="single"/>
-          <w:lang w:val="es-CL"/>
-        </w:rPr>
-      </w:pPr>
-      <w:r>
-        <w:rPr>
-          <w:u w:val="single"/>
-          <w:lang w:val="es-CL"/>
-        </w:rPr>
-        <w:t>Dualidad Económica:</w:t>
-      </w:r>
-    </w:p>
-    <w:p>
-      <w:pPr>
-        <w:rPr>
-          <w:u w:val="single"/>
-          <w:lang w:val="es-CL"/>
-        </w:rPr>
-      </w:pPr>
-      <w:r>
-        <w:rPr>
-          <w:u w:val="single"/>
-          <w:lang w:val="es-CL"/>
-        </w:rPr>
-        <w:t>Relación Fundamental de los Estados Financieros:</w:t>
-      </w:r>
-    </w:p>
-    <w:p>
-      <w:pPr>
-        <w:rPr>
-          <w:u w:val="single"/>
-          <w:lang w:val="es-CL"/>
-        </w:rPr>
-      </w:pPr>
-      <w:r>
-        <w:rPr>
-          <w:u w:val="single"/>
-          <w:lang w:val="es-CL"/>
-        </w:rPr>
-        <w:t>Objetivos Generales de la Información Financiera:</w:t>
-      </w:r>
-    </w:p>
-    <w:p>
-      <w:pPr>
-        <w:rPr>
-          <w:u w:val="single"/>
-          <w:lang w:val="es-CL"/>
-        </w:rPr>
-      </w:pPr>
-      <w:r>
-        <w:rPr>
-          <w:u w:val="single"/>
-          <w:lang w:val="es-CL"/>
-        </w:rPr>
-        <w:t>Exposición:</w:t>
-      </w:r>
-    </w:p>
-    <w:p>
-      <w:pPr>
-        <w:rPr>
-          <w:b/>
-          <w:bCs/>
-          <w:lang w:val="es-CL"/>
-        </w:rPr>
-      </w:pPr>
-    </w:p>
-    <w:p>
-      <w:pPr>
-        <w:rPr>
-          <w:b/>
-          <w:bCs/>
-          <w:lang w:val="es-CL"/>
-        </w:rPr>
-      </w:pPr>
-      <w:r>
-        <w:rPr>
-          <w:b/>
-          <w:bCs/>
-          <w:lang w:val="es-CL"/>
-        </w:rPr>
-        <w:t>Inventarios</w:t>
-      </w:r>
-    </w:p>
-    <w:p>
-      <w:pPr>
-        <w:rPr>
-          <w:u w:val="single"/>
-          <w:lang w:val="es-CL"/>
-        </w:rPr>
-      </w:pPr>
-      <w:r>
-        <w:rPr>
-          <w:u w:val="single"/>
-          <w:lang w:val="es-CL"/>
-        </w:rPr>
-        <w:t>Ecuación del inventario</w:t>
-      </w:r>
-    </w:p>
-    <w:p>
-      <w:pPr>
-        <w:rPr>
-          <w:u w:val="single"/>
-          <w:lang w:val="es-CL"/>
-        </w:rPr>
-      </w:pPr>
-    </w:p>
-    <w:p>
-      <w:pPr>
-        <w:rPr>
-          <w:u w:val="single"/>
-          <w:lang w:val="es-CL"/>
-        </w:rPr>
-      </w:pPr>
-      <w:r>
-        <w:rPr>
-          <w:u w:val="single"/>
-          <w:lang w:val="es-CL"/>
-        </w:rPr>
-        <w:t>Inventario inicial:</w:t>
-      </w:r>
-    </w:p>
-    <w:p>
-      <w:pPr>
-        <w:rPr>
-          <w:u w:val="single"/>
-          <w:lang w:val="es-CL"/>
-        </w:rPr>
-      </w:pPr>
-    </w:p>
-    <w:p>
-      <w:pPr>
-        <w:rPr>
-          <w:u w:val="single"/>
-          <w:lang w:val="es-CL"/>
-        </w:rPr>
-      </w:pPr>
-      <w:r>
-        <w:rPr>
-          <w:u w:val="single"/>
-          <w:lang w:val="es-CL"/>
-        </w:rPr>
-        <w:t>*</w:t>
-      </w:r>
-      <w:r>
-        <w:rPr>
-          <w:u w:val="single"/>
-          <w:lang w:val="es-CL"/>
-        </w:rPr>
-        <w:t>FÓRMULA DE LA IGUAL DEL INVENTARIO ES:</w:t>
+          <w:lang w:val="es-CL"/>
+        </w:rPr>
+      </w:pPr>
+      <w:r>
+        <w:rPr>
+          <w:lang w:val="es-CL"/>
+        </w:rPr>
+        <w:t>Dentro del concepto empresa, existen varios subsistemas de información administrativa, entre los cuales econtramos el subsistema de la información contable.</w:t>
       </w:r>
     </w:p>
     <w:p>
       <w:pPr>
         <w:jc w:val="center"/>
         <w:rPr>
-          <w:u w:val="single"/>
+          <w:lang w:val="es-CL"/>
         </w:rPr>
       </w:pPr>
       <w:r>
         <w:rPr>
           <w:noProof/>
         </w:rPr>
-        <w:lastRenderedPageBreak/>
         <w:drawing>
-          <wp:inline distT="0" distB="0" distL="0" distR="0" wp14:anchorId="521FCAD7" wp14:editId="59623384">
-            <wp:extent cx="3246120" cy="1796451"/>
+          <wp:inline distT="0" distB="0" distL="0" distR="0" wp14:anchorId="7563249B" wp14:editId="15D44A36">
+            <wp:extent cx="4895850" cy="2212386"/>
             <wp:effectExtent l="0" t="0" r="0" b="0"/>
-            <wp:docPr id="2" name="Picture 2"/>
+            <wp:docPr id="4" name="Picture 4"/>
             <wp:cNvGraphicFramePr>
               <a:graphicFrameLocks xmlns:a="http://schemas.openxmlformats.org/drawingml/2006/main" noChangeAspect="1"/>
             </wp:cNvGraphicFramePr>
@@ -2059,7 +2336,7 @@
                   <pic:spPr>
                     <a:xfrm>
                       <a:off x="0" y="0"/>
-                      <a:ext cx="3268764" cy="1808982"/>
+                      <a:ext cx="4925508" cy="2225788"/>
                     </a:xfrm>
                     <a:prstGeom prst="rect">
                       <a:avLst/>
@@ -2071,38 +2348,30 @@
           </wp:inline>
         </w:drawing>
       </w:r>
-    </w:p>
-    <w:p>
-      <w:pPr>
-        <w:rPr>
-          <w:u w:val="single"/>
-          <w:lang w:val="es-CL"/>
-        </w:rPr>
-      </w:pPr>
-      <w:r>
-        <w:rPr>
-          <w:u w:val="single"/>
-          <w:lang w:val="es-CL"/>
-        </w:rPr>
-        <w:t>Fórmula para calcular el capital:</w:t>
+      <w:r>
+        <w:rPr>
+          <w:lang w:val="es-CL"/>
+        </w:rPr>
+        <w:t>}</w:t>
       </w:r>
     </w:p>
     <w:p>
       <w:pPr>
         <w:jc w:val="center"/>
         <w:rPr>
-          <w:u w:val="single"/>
+          <w:lang w:val="es-CL"/>
         </w:rPr>
       </w:pPr>
       <w:r>
         <w:rPr>
           <w:noProof/>
         </w:rPr>
+        <w:lastRenderedPageBreak/>
         <w:drawing>
-          <wp:inline distT="0" distB="0" distL="0" distR="0" wp14:anchorId="70431FBE" wp14:editId="29E07625">
-            <wp:extent cx="3771900" cy="3129184"/>
+          <wp:inline distT="0" distB="0" distL="0" distR="0" wp14:anchorId="65686204" wp14:editId="1A3EF714">
+            <wp:extent cx="5181600" cy="1931245"/>
             <wp:effectExtent l="0" t="0" r="0" b="0"/>
-            <wp:docPr id="3" name="Picture 3"/>
+            <wp:docPr id="5" name="Picture 5"/>
             <wp:cNvGraphicFramePr>
               <a:graphicFrameLocks xmlns:a="http://schemas.openxmlformats.org/drawingml/2006/main" noChangeAspect="1"/>
             </wp:cNvGraphicFramePr>
@@ -2122,6 +2391,701 @@
                   <pic:spPr>
                     <a:xfrm>
                       <a:off x="0" y="0"/>
+                      <a:ext cx="5208519" cy="1941278"/>
+                    </a:xfrm>
+                    <a:prstGeom prst="rect">
+                      <a:avLst/>
+                    </a:prstGeom>
+                  </pic:spPr>
+                </pic:pic>
+              </a:graphicData>
+            </a:graphic>
+          </wp:inline>
+        </w:drawing>
+      </w:r>
+    </w:p>
+    <w:p>
+      <w:pPr>
+        <w:rPr>
+          <w:b/>
+          <w:bCs/>
+          <w:lang w:val="es-CL"/>
+        </w:rPr>
+      </w:pPr>
+      <w:r>
+        <w:rPr>
+          <w:b/>
+          <w:bCs/>
+          <w:lang w:val="es-CL"/>
+        </w:rPr>
+        <w:t>Características de la información contable</w:t>
+      </w:r>
+    </w:p>
+    <w:p>
+      <w:pPr>
+        <w:jc w:val="center"/>
+        <w:rPr>
+          <w:b/>
+          <w:bCs/>
+          <w:lang w:val="es-CL"/>
+        </w:rPr>
+      </w:pPr>
+      <w:r>
+        <w:rPr>
+          <w:noProof/>
+        </w:rPr>
+        <w:drawing>
+          <wp:inline distT="0" distB="0" distL="0" distR="0" wp14:anchorId="180FC723" wp14:editId="0081F3E8">
+            <wp:extent cx="5010150" cy="2856214"/>
+            <wp:effectExtent l="0" t="0" r="0" b="1905"/>
+            <wp:docPr id="6" name="Picture 6"/>
+            <wp:cNvGraphicFramePr>
+              <a:graphicFrameLocks xmlns:a="http://schemas.openxmlformats.org/drawingml/2006/main" noChangeAspect="1"/>
+            </wp:cNvGraphicFramePr>
+            <a:graphic xmlns:a="http://schemas.openxmlformats.org/drawingml/2006/main">
+              <a:graphicData uri="http://schemas.openxmlformats.org/drawingml/2006/picture">
+                <pic:pic xmlns:pic="http://schemas.openxmlformats.org/drawingml/2006/picture">
+                  <pic:nvPicPr>
+                    <pic:cNvPr id="1" name=""/>
+                    <pic:cNvPicPr/>
+                  </pic:nvPicPr>
+                  <pic:blipFill>
+                    <a:blip r:embed="rId9"/>
+                    <a:stretch>
+                      <a:fillRect/>
+                    </a:stretch>
+                  </pic:blipFill>
+                  <pic:spPr>
+                    <a:xfrm>
+                      <a:off x="0" y="0"/>
+                      <a:ext cx="5046666" cy="2877032"/>
+                    </a:xfrm>
+                    <a:prstGeom prst="rect">
+                      <a:avLst/>
+                    </a:prstGeom>
+                  </pic:spPr>
+                </pic:pic>
+              </a:graphicData>
+            </a:graphic>
+          </wp:inline>
+        </w:drawing>
+      </w:r>
+    </w:p>
+    <w:p>
+      <w:pPr>
+        <w:rPr>
+          <w:b/>
+          <w:bCs/>
+          <w:lang w:val="es-CL"/>
+        </w:rPr>
+      </w:pPr>
+      <w:r>
+        <w:rPr>
+          <w:b/>
+          <w:bCs/>
+          <w:lang w:val="es-CL"/>
+        </w:rPr>
+        <w:t>Principios contables</w:t>
+      </w:r>
+    </w:p>
+    <w:p>
+      <w:pPr>
+        <w:rPr>
+          <w:lang w:val="es-CL"/>
+        </w:rPr>
+      </w:pPr>
+      <w:r>
+        <w:rPr>
+          <w:lang w:val="es-CL"/>
+        </w:rPr>
+        <w:t>Para que los estados financieros sean entendibles</w:t>
+      </w:r>
+      <w:r>
+        <w:rPr>
+          <w:lang w:val="es-CL"/>
+        </w:rPr>
+        <w:t xml:space="preserve"> por terceros, es necesario que se rijan por ciertas reglas. A </w:t>
+      </w:r>
+      <w:r>
+        <w:rPr>
+          <w:lang w:val="es-CL"/>
+        </w:rPr>
+        <w:t>continuación,</w:t>
+      </w:r>
+      <w:r>
+        <w:rPr>
+          <w:lang w:val="es-CL"/>
+        </w:rPr>
+        <w:t xml:space="preserve"> presentamos los principios.</w:t>
+      </w:r>
+    </w:p>
+    <w:p>
+      <w:pPr>
+        <w:rPr>
+          <w:u w:val="single"/>
+          <w:lang w:val="es-CL"/>
+        </w:rPr>
+      </w:pPr>
+      <w:r>
+        <w:rPr>
+          <w:u w:val="single"/>
+          <w:lang w:val="es-CL"/>
+        </w:rPr>
+        <w:t>Equidad:</w:t>
+      </w:r>
+    </w:p>
+    <w:p>
+      <w:pPr>
+        <w:rPr>
+          <w:lang w:val="es-CL"/>
+        </w:rPr>
+      </w:pPr>
+      <w:r>
+        <w:rPr>
+          <w:lang w:val="es-CL"/>
+        </w:rPr>
+        <w:tab/>
+      </w:r>
+      <w:bookmarkStart w:id="0" w:name="_GoBack"/>
+      <w:bookmarkEnd w:id="0"/>
+    </w:p>
+    <w:p>
+      <w:pPr>
+        <w:rPr>
+          <w:u w:val="single"/>
+          <w:lang w:val="es-CL"/>
+        </w:rPr>
+      </w:pPr>
+    </w:p>
+    <w:p>
+      <w:pPr>
+        <w:rPr>
+          <w:u w:val="single"/>
+          <w:lang w:val="es-CL"/>
+        </w:rPr>
+      </w:pPr>
+      <w:r>
+        <w:rPr>
+          <w:u w:val="single"/>
+          <w:lang w:val="es-CL"/>
+        </w:rPr>
+        <w:t>Entidad contable:</w:t>
+      </w:r>
+    </w:p>
+    <w:p>
+      <w:pPr>
+        <w:rPr>
+          <w:u w:val="single"/>
+          <w:lang w:val="es-CL"/>
+        </w:rPr>
+      </w:pPr>
+    </w:p>
+    <w:p>
+      <w:pPr>
+        <w:rPr>
+          <w:u w:val="single"/>
+          <w:lang w:val="es-CL"/>
+        </w:rPr>
+      </w:pPr>
+      <w:r>
+        <w:rPr>
+          <w:u w:val="single"/>
+          <w:lang w:val="es-CL"/>
+        </w:rPr>
+        <w:t>Empresa en marcha:</w:t>
+      </w:r>
+    </w:p>
+    <w:p>
+      <w:pPr>
+        <w:rPr>
+          <w:u w:val="single"/>
+          <w:lang w:val="es-CL"/>
+        </w:rPr>
+      </w:pPr>
+    </w:p>
+    <w:p>
+      <w:pPr>
+        <w:rPr>
+          <w:u w:val="single"/>
+          <w:lang w:val="es-CL"/>
+        </w:rPr>
+      </w:pPr>
+      <w:r>
+        <w:rPr>
+          <w:u w:val="single"/>
+          <w:lang w:val="es-CL"/>
+        </w:rPr>
+        <w:lastRenderedPageBreak/>
+        <w:t>Bienes económicos:</w:t>
+      </w:r>
+    </w:p>
+    <w:p>
+      <w:pPr>
+        <w:rPr>
+          <w:u w:val="single"/>
+          <w:lang w:val="es-CL"/>
+        </w:rPr>
+      </w:pPr>
+    </w:p>
+    <w:p>
+      <w:pPr>
+        <w:rPr>
+          <w:u w:val="single"/>
+          <w:lang w:val="es-CL"/>
+        </w:rPr>
+      </w:pPr>
+      <w:r>
+        <w:rPr>
+          <w:u w:val="single"/>
+          <w:lang w:val="es-CL"/>
+        </w:rPr>
+        <w:t>Moneda:</w:t>
+      </w:r>
+    </w:p>
+    <w:p>
+      <w:pPr>
+        <w:rPr>
+          <w:u w:val="single"/>
+          <w:lang w:val="es-CL"/>
+        </w:rPr>
+      </w:pPr>
+    </w:p>
+    <w:p>
+      <w:pPr>
+        <w:rPr>
+          <w:u w:val="single"/>
+          <w:lang w:val="es-CL"/>
+        </w:rPr>
+      </w:pPr>
+      <w:r>
+        <w:rPr>
+          <w:u w:val="single"/>
+          <w:lang w:val="es-CL"/>
+        </w:rPr>
+        <w:t>Período de Tiempo:</w:t>
+      </w:r>
+    </w:p>
+    <w:p>
+      <w:pPr>
+        <w:rPr>
+          <w:u w:val="single"/>
+          <w:lang w:val="es-CL"/>
+        </w:rPr>
+      </w:pPr>
+    </w:p>
+    <w:p>
+      <w:pPr>
+        <w:rPr>
+          <w:u w:val="single"/>
+          <w:lang w:val="es-CL"/>
+        </w:rPr>
+      </w:pPr>
+      <w:r>
+        <w:rPr>
+          <w:u w:val="single"/>
+          <w:lang w:val="es-CL"/>
+        </w:rPr>
+        <w:t>Devengado:</w:t>
+      </w:r>
+    </w:p>
+    <w:p>
+      <w:pPr>
+        <w:rPr>
+          <w:u w:val="single"/>
+          <w:lang w:val="es-CL"/>
+        </w:rPr>
+      </w:pPr>
+    </w:p>
+    <w:p>
+      <w:pPr>
+        <w:rPr>
+          <w:u w:val="single"/>
+          <w:lang w:val="es-CL"/>
+        </w:rPr>
+      </w:pPr>
+      <w:r>
+        <w:rPr>
+          <w:u w:val="single"/>
+          <w:lang w:val="es-CL"/>
+        </w:rPr>
+        <w:t>Realización:</w:t>
+      </w:r>
+    </w:p>
+    <w:p>
+      <w:pPr>
+        <w:rPr>
+          <w:u w:val="single"/>
+          <w:lang w:val="es-CL"/>
+        </w:rPr>
+      </w:pPr>
+    </w:p>
+    <w:p>
+      <w:pPr>
+        <w:rPr>
+          <w:u w:val="single"/>
+          <w:lang w:val="es-CL"/>
+        </w:rPr>
+      </w:pPr>
+      <w:r>
+        <w:rPr>
+          <w:u w:val="single"/>
+          <w:lang w:val="es-CL"/>
+        </w:rPr>
+        <w:t>Costo Histórico:</w:t>
+      </w:r>
+    </w:p>
+    <w:p>
+      <w:pPr>
+        <w:rPr>
+          <w:u w:val="single"/>
+          <w:lang w:val="es-CL"/>
+        </w:rPr>
+      </w:pPr>
+    </w:p>
+    <w:p>
+      <w:pPr>
+        <w:rPr>
+          <w:u w:val="single"/>
+          <w:lang w:val="es-CL"/>
+        </w:rPr>
+      </w:pPr>
+      <w:r>
+        <w:rPr>
+          <w:u w:val="single"/>
+          <w:lang w:val="es-CL"/>
+        </w:rPr>
+        <w:t>Objetividad:</w:t>
+      </w:r>
+    </w:p>
+    <w:p>
+      <w:pPr>
+        <w:rPr>
+          <w:u w:val="single"/>
+          <w:lang w:val="es-CL"/>
+        </w:rPr>
+      </w:pPr>
+    </w:p>
+    <w:p>
+      <w:pPr>
+        <w:rPr>
+          <w:u w:val="single"/>
+          <w:lang w:val="es-CL"/>
+        </w:rPr>
+      </w:pPr>
+      <w:r>
+        <w:rPr>
+          <w:u w:val="single"/>
+          <w:lang w:val="es-CL"/>
+        </w:rPr>
+        <w:t>Criterio Prudencial:</w:t>
+      </w:r>
+    </w:p>
+    <w:p>
+      <w:pPr>
+        <w:rPr>
+          <w:u w:val="single"/>
+          <w:lang w:val="es-CL"/>
+        </w:rPr>
+      </w:pPr>
+      <w:r>
+        <w:rPr>
+          <w:u w:val="single"/>
+          <w:lang w:val="es-CL"/>
+        </w:rPr>
+        <w:t>Significación o importancia relativa:</w:t>
+      </w:r>
+    </w:p>
+    <w:p>
+      <w:pPr>
+        <w:rPr>
+          <w:u w:val="single"/>
+          <w:lang w:val="es-CL"/>
+        </w:rPr>
+      </w:pPr>
+    </w:p>
+    <w:p>
+      <w:pPr>
+        <w:rPr>
+          <w:u w:val="single"/>
+          <w:lang w:val="es-CL"/>
+        </w:rPr>
+      </w:pPr>
+      <w:r>
+        <w:rPr>
+          <w:u w:val="single"/>
+          <w:lang w:val="es-CL"/>
+        </w:rPr>
+        <w:t>Uniformidad:</w:t>
+      </w:r>
+    </w:p>
+    <w:p>
+      <w:pPr>
+        <w:rPr>
+          <w:u w:val="single"/>
+          <w:lang w:val="es-CL"/>
+        </w:rPr>
+      </w:pPr>
+      <w:r>
+        <w:rPr>
+          <w:u w:val="single"/>
+          <w:lang w:val="es-CL"/>
+        </w:rPr>
+        <w:t>Contenido de Fondo Sobre la Forma:</w:t>
+      </w:r>
+    </w:p>
+    <w:p>
+      <w:pPr>
+        <w:rPr>
+          <w:u w:val="single"/>
+          <w:lang w:val="es-CL"/>
+        </w:rPr>
+      </w:pPr>
+      <w:r>
+        <w:rPr>
+          <w:u w:val="single"/>
+          <w:lang w:val="es-CL"/>
+        </w:rPr>
+        <w:t>Dualidad Económica:</w:t>
+      </w:r>
+    </w:p>
+    <w:p>
+      <w:pPr>
+        <w:rPr>
+          <w:u w:val="single"/>
+          <w:lang w:val="es-CL"/>
+        </w:rPr>
+      </w:pPr>
+      <w:r>
+        <w:rPr>
+          <w:u w:val="single"/>
+          <w:lang w:val="es-CL"/>
+        </w:rPr>
+        <w:t>Relación Fundamental de los Estados Financieros:</w:t>
+      </w:r>
+    </w:p>
+    <w:p>
+      <w:pPr>
+        <w:rPr>
+          <w:u w:val="single"/>
+          <w:lang w:val="es-CL"/>
+        </w:rPr>
+      </w:pPr>
+      <w:r>
+        <w:rPr>
+          <w:u w:val="single"/>
+          <w:lang w:val="es-CL"/>
+        </w:rPr>
+        <w:t>Objetivos Generales de la Información Financiera:</w:t>
+      </w:r>
+    </w:p>
+    <w:p>
+      <w:pPr>
+        <w:rPr>
+          <w:u w:val="single"/>
+          <w:lang w:val="es-CL"/>
+        </w:rPr>
+      </w:pPr>
+      <w:r>
+        <w:rPr>
+          <w:u w:val="single"/>
+          <w:lang w:val="es-CL"/>
+        </w:rPr>
+        <w:t>Exposición:</w:t>
+      </w:r>
+    </w:p>
+    <w:p>
+      <w:pPr>
+        <w:rPr>
+          <w:b/>
+          <w:bCs/>
+          <w:lang w:val="es-CL"/>
+        </w:rPr>
+      </w:pPr>
+    </w:p>
+    <w:p>
+      <w:pPr>
+        <w:rPr>
+          <w:b/>
+          <w:bCs/>
+          <w:lang w:val="es-CL"/>
+        </w:rPr>
+      </w:pPr>
+      <w:r>
+        <w:rPr>
+          <w:b/>
+          <w:bCs/>
+          <w:lang w:val="es-CL"/>
+        </w:rPr>
+        <w:t>Inventarios</w:t>
+      </w:r>
+    </w:p>
+    <w:p>
+      <w:pPr>
+        <w:rPr>
+          <w:u w:val="single"/>
+          <w:lang w:val="es-CL"/>
+        </w:rPr>
+      </w:pPr>
+      <w:r>
+        <w:rPr>
+          <w:u w:val="single"/>
+          <w:lang w:val="es-CL"/>
+        </w:rPr>
+        <w:t>Ecuación del inventario</w:t>
+      </w:r>
+    </w:p>
+    <w:p>
+      <w:pPr>
+        <w:rPr>
+          <w:u w:val="single"/>
+          <w:lang w:val="es-CL"/>
+        </w:rPr>
+      </w:pPr>
+    </w:p>
+    <w:p>
+      <w:pPr>
+        <w:rPr>
+          <w:u w:val="single"/>
+          <w:lang w:val="es-CL"/>
+        </w:rPr>
+      </w:pPr>
+      <w:r>
+        <w:rPr>
+          <w:u w:val="single"/>
+          <w:lang w:val="es-CL"/>
+        </w:rPr>
+        <w:t>Inventario inicial:</w:t>
+      </w:r>
+    </w:p>
+    <w:p>
+      <w:pPr>
+        <w:rPr>
+          <w:u w:val="single"/>
+          <w:lang w:val="es-CL"/>
+        </w:rPr>
+      </w:pPr>
+    </w:p>
+    <w:p>
+      <w:pPr>
+        <w:rPr>
+          <w:u w:val="single"/>
+          <w:lang w:val="es-CL"/>
+        </w:rPr>
+      </w:pPr>
+      <w:r>
+        <w:rPr>
+          <w:u w:val="single"/>
+          <w:lang w:val="es-CL"/>
+        </w:rPr>
+        <w:lastRenderedPageBreak/>
+        <w:t>*</w:t>
+      </w:r>
+      <w:r>
+        <w:rPr>
+          <w:u w:val="single"/>
+          <w:lang w:val="es-CL"/>
+        </w:rPr>
+        <w:t>FÓRMULA DE LA IGUAL DEL INVENTARIO ES:</w:t>
+      </w:r>
+    </w:p>
+    <w:p>
+      <w:pPr>
+        <w:jc w:val="center"/>
+        <w:rPr>
+          <w:u w:val="single"/>
+        </w:rPr>
+      </w:pPr>
+      <w:r>
+        <w:rPr>
+          <w:noProof/>
+        </w:rPr>
+        <w:drawing>
+          <wp:inline distT="0" distB="0" distL="0" distR="0" wp14:anchorId="521FCAD7" wp14:editId="59623384">
+            <wp:extent cx="3246120" cy="1796451"/>
+            <wp:effectExtent l="0" t="0" r="0" b="0"/>
+            <wp:docPr id="2" name="Picture 2"/>
+            <wp:cNvGraphicFramePr>
+              <a:graphicFrameLocks xmlns:a="http://schemas.openxmlformats.org/drawingml/2006/main" noChangeAspect="1"/>
+            </wp:cNvGraphicFramePr>
+            <a:graphic xmlns:a="http://schemas.openxmlformats.org/drawingml/2006/main">
+              <a:graphicData uri="http://schemas.openxmlformats.org/drawingml/2006/picture">
+                <pic:pic xmlns:pic="http://schemas.openxmlformats.org/drawingml/2006/picture">
+                  <pic:nvPicPr>
+                    <pic:cNvPr id="1" name=""/>
+                    <pic:cNvPicPr/>
+                  </pic:nvPicPr>
+                  <pic:blipFill>
+                    <a:blip r:embed="rId10"/>
+                    <a:stretch>
+                      <a:fillRect/>
+                    </a:stretch>
+                  </pic:blipFill>
+                  <pic:spPr>
+                    <a:xfrm>
+                      <a:off x="0" y="0"/>
+                      <a:ext cx="3268764" cy="1808982"/>
+                    </a:xfrm>
+                    <a:prstGeom prst="rect">
+                      <a:avLst/>
+                    </a:prstGeom>
+                  </pic:spPr>
+                </pic:pic>
+              </a:graphicData>
+            </a:graphic>
+          </wp:inline>
+        </w:drawing>
+      </w:r>
+    </w:p>
+    <w:p>
+      <w:pPr>
+        <w:rPr>
+          <w:u w:val="single"/>
+          <w:lang w:val="es-CL"/>
+        </w:rPr>
+      </w:pPr>
+      <w:r>
+        <w:rPr>
+          <w:u w:val="single"/>
+          <w:lang w:val="es-CL"/>
+        </w:rPr>
+        <w:t>Fórmula para calcular el capital:</w:t>
+      </w:r>
+    </w:p>
+    <w:p>
+      <w:pPr>
+        <w:jc w:val="center"/>
+        <w:rPr>
+          <w:u w:val="single"/>
+        </w:rPr>
+      </w:pPr>
+      <w:r>
+        <w:rPr>
+          <w:noProof/>
+        </w:rPr>
+        <w:drawing>
+          <wp:inline distT="0" distB="0" distL="0" distR="0" wp14:anchorId="70431FBE" wp14:editId="29E07625">
+            <wp:extent cx="3771900" cy="3129184"/>
+            <wp:effectExtent l="0" t="0" r="0" b="0"/>
+            <wp:docPr id="3" name="Picture 3"/>
+            <wp:cNvGraphicFramePr>
+              <a:graphicFrameLocks xmlns:a="http://schemas.openxmlformats.org/drawingml/2006/main" noChangeAspect="1"/>
+            </wp:cNvGraphicFramePr>
+            <a:graphic xmlns:a="http://schemas.openxmlformats.org/drawingml/2006/main">
+              <a:graphicData uri="http://schemas.openxmlformats.org/drawingml/2006/picture">
+                <pic:pic xmlns:pic="http://schemas.openxmlformats.org/drawingml/2006/picture">
+                  <pic:nvPicPr>
+                    <pic:cNvPr id="1" name=""/>
+                    <pic:cNvPicPr/>
+                  </pic:nvPicPr>
+                  <pic:blipFill>
+                    <a:blip r:embed="rId11"/>
+                    <a:stretch>
+                      <a:fillRect/>
+                    </a:stretch>
+                  </pic:blipFill>
+                  <pic:spPr>
+                    <a:xfrm>
+                      <a:off x="0" y="0"/>
                       <a:ext cx="3791645" cy="3145565"/>
                     </a:xfrm>
                     <a:prstGeom prst="rect">
@@ -2269,7 +3233,6 @@
         <w:rPr>
           <w:u w:val="single"/>
         </w:rPr>
-        <w:lastRenderedPageBreak/>
         <w:t>Conceptos:</w:t>
       </w:r>
     </w:p>
@@ -3104,7 +4067,6 @@
   <w:style w:type="character" w:default="1" w:styleId="DefaultParagraphFont">
     <w:name w:val="Default Paragraph Font"/>
     <w:uiPriority w:val="1"/>
-    <w:semiHidden/>
     <w:unhideWhenUsed/>
   </w:style>
   <w:style w:type="table" w:default="1" w:styleId="TableNormal">
@@ -3859,7 +4821,7 @@
 </file>
 
 <file path=customXml/itemProps1.xml><?xml version="1.0" encoding="utf-8"?>
-<ds:datastoreItem xmlns:ds="http://schemas.openxmlformats.org/officeDocument/2006/customXml" ds:itemID="{1D4219C1-F979-44CF-AD13-AFA922C622D3}">
+<ds:datastoreItem xmlns:ds="http://schemas.openxmlformats.org/officeDocument/2006/customXml" ds:itemID="{68FBDD45-8F1D-4AAD-B674-00ABC292E6BF}">
   <ds:schemaRefs>
     <ds:schemaRef ds:uri="http://schemas.openxmlformats.org/officeDocument/2006/bibliography"/>
   </ds:schemaRefs>

</xml_diff>

<commit_message>
Avances hasta el 21/03/20
</commit_message>
<xml_diff>
--- a/Costos y presupuestos/Costos y presupuestos.docx
+++ b/Costos y presupuestos/Costos y presupuestos.docx
@@ -641,19 +641,7 @@
         <w:rPr>
           <w:lang w:val="es-CL"/>
         </w:rPr>
-        <w:t xml:space="preserve">Aquellas </w:t>
-      </w:r>
-      <w:r>
-        <w:rPr>
-          <w:lang w:val="es-CL"/>
-        </w:rPr>
-        <w:t>que transforman</w:t>
-      </w:r>
-      <w:r>
-        <w:rPr>
-          <w:lang w:val="es-CL"/>
-        </w:rPr>
-        <w:t xml:space="preserve"> o modifican la materia prima en productos terminados (Textiles)</w:t>
+        <w:t>Aquellas que transforman o modifican la materia prima en productos terminados (Textiles)</w:t>
       </w:r>
       <w:r>
         <w:rPr>
@@ -2545,6 +2533,367 @@
           <w:lang w:val="es-CL"/>
         </w:rPr>
         <w:tab/>
+        <w:t xml:space="preserve">El profesional contable debe velar por los intereses de todos y no sus particulares. </w:t>
+      </w:r>
+    </w:p>
+    <w:p>
+      <w:pPr>
+        <w:rPr>
+          <w:u w:val="single"/>
+          <w:lang w:val="es-CL"/>
+        </w:rPr>
+      </w:pPr>
+    </w:p>
+    <w:p>
+      <w:pPr>
+        <w:rPr>
+          <w:u w:val="single"/>
+          <w:lang w:val="es-CL"/>
+        </w:rPr>
+      </w:pPr>
+      <w:r>
+        <w:rPr>
+          <w:u w:val="single"/>
+          <w:lang w:val="es-CL"/>
+        </w:rPr>
+        <w:t>Entidad contable:</w:t>
+      </w:r>
+    </w:p>
+    <w:p>
+      <w:pPr>
+        <w:rPr>
+          <w:lang w:val="es-CL"/>
+        </w:rPr>
+      </w:pPr>
+      <w:r>
+        <w:rPr>
+          <w:lang w:val="es-CL"/>
+        </w:rPr>
+        <w:tab/>
+        <w:t>Los estados financieros se refieren a entidades económicas específicas.</w:t>
+      </w:r>
+    </w:p>
+    <w:p>
+      <w:pPr>
+        <w:rPr>
+          <w:u w:val="single"/>
+          <w:lang w:val="es-CL"/>
+        </w:rPr>
+      </w:pPr>
+      <w:r>
+        <w:rPr>
+          <w:u w:val="single"/>
+          <w:lang w:val="es-CL"/>
+        </w:rPr>
+        <w:t>Empresa en marcha:</w:t>
+      </w:r>
+    </w:p>
+    <w:p>
+      <w:pPr>
+        <w:rPr>
+          <w:lang w:val="es-CL"/>
+        </w:rPr>
+      </w:pPr>
+      <w:r>
+        <w:rPr>
+          <w:lang w:val="es-CL"/>
+        </w:rPr>
+        <w:tab/>
+      </w:r>
+    </w:p>
+    <w:p>
+      <w:pPr>
+        <w:rPr>
+          <w:u w:val="single"/>
+          <w:lang w:val="es-CL"/>
+        </w:rPr>
+      </w:pPr>
+    </w:p>
+    <w:p>
+      <w:pPr>
+        <w:rPr>
+          <w:u w:val="single"/>
+          <w:lang w:val="es-CL"/>
+        </w:rPr>
+      </w:pPr>
+      <w:r>
+        <w:rPr>
+          <w:u w:val="single"/>
+          <w:lang w:val="es-CL"/>
+        </w:rPr>
+        <w:t>Bienes económicos:</w:t>
+      </w:r>
+    </w:p>
+    <w:p>
+      <w:pPr>
+        <w:ind w:left="720"/>
+        <w:rPr>
+          <w:lang w:val="es-CL"/>
+        </w:rPr>
+      </w:pPr>
+      <w:r>
+        <w:rPr>
+          <w:lang w:val="es-CL"/>
+        </w:rPr>
+        <w:t>Los estados financieros se refieren a hechos, recursos y obligaciones económicas susceptibles de ser valorizados en términos monetarios.</w:t>
+      </w:r>
+    </w:p>
+    <w:p>
+      <w:pPr>
+        <w:rPr>
+          <w:u w:val="single"/>
+          <w:lang w:val="es-CL"/>
+        </w:rPr>
+      </w:pPr>
+      <w:r>
+        <w:rPr>
+          <w:u w:val="single"/>
+          <w:lang w:val="es-CL"/>
+        </w:rPr>
+        <w:t>Moneda:</w:t>
+      </w:r>
+    </w:p>
+    <w:p>
+      <w:pPr>
+        <w:rPr>
+          <w:lang w:val="es-CL"/>
+        </w:rPr>
+      </w:pPr>
+      <w:r>
+        <w:rPr>
+          <w:lang w:val="es-CL"/>
+        </w:rPr>
+        <w:tab/>
+      </w:r>
+      <w:r>
+        <w:rPr>
+          <w:lang w:val="es-CL"/>
+        </w:rPr>
+        <w:t>La contabilidad reduce todo a términos monetarios, lo que no da lugar a ambigüedad.</w:t>
+      </w:r>
+    </w:p>
+    <w:p>
+      <w:pPr>
+        <w:rPr>
+          <w:u w:val="single"/>
+          <w:lang w:val="es-CL"/>
+        </w:rPr>
+      </w:pPr>
+      <w:r>
+        <w:rPr>
+          <w:u w:val="single"/>
+          <w:lang w:val="es-CL"/>
+        </w:rPr>
+        <w:t>Período de Tiempo:</w:t>
+      </w:r>
+    </w:p>
+    <w:p>
+      <w:pPr>
+        <w:rPr>
+          <w:lang w:val="es-CL"/>
+        </w:rPr>
+      </w:pPr>
+      <w:r>
+        <w:rPr>
+          <w:lang w:val="es-CL"/>
+        </w:rPr>
+        <w:tab/>
+        <w:t>Los estados financieros resumen la información en períodos determinados de tiempo.</w:t>
+      </w:r>
+    </w:p>
+    <w:p>
+      <w:pPr>
+        <w:rPr>
+          <w:u w:val="single"/>
+          <w:lang w:val="es-CL"/>
+        </w:rPr>
+      </w:pPr>
+      <w:r>
+        <w:rPr>
+          <w:u w:val="single"/>
+          <w:lang w:val="es-CL"/>
+        </w:rPr>
+        <w:t>Devengado:</w:t>
+      </w:r>
+    </w:p>
+    <w:p>
+      <w:pPr>
+        <w:ind w:left="720"/>
+        <w:rPr>
+          <w:lang w:val="es-CL"/>
+        </w:rPr>
+      </w:pPr>
+      <w:r>
+        <w:rPr>
+          <w:lang w:val="es-CL"/>
+        </w:rPr>
+        <w:t xml:space="preserve">La posición financiera debe considerar todos los recursos y obligaciones del </w:t>
+      </w:r>
+      <w:proofErr w:type="gramStart"/>
+      <w:r>
+        <w:rPr>
+          <w:lang w:val="es-CL"/>
+        </w:rPr>
+        <w:t>período</w:t>
+      </w:r>
+      <w:proofErr w:type="gramEnd"/>
+      <w:r>
+        <w:rPr>
+          <w:lang w:val="es-CL"/>
+        </w:rPr>
+        <w:t xml:space="preserve"> aunque no se hayan percibido o pagado, con el objeto de que los costos y los gastos seasn debidamente relacionados.</w:t>
+      </w:r>
+    </w:p>
+    <w:p>
+      <w:pPr>
+        <w:rPr>
+          <w:u w:val="single"/>
+          <w:lang w:val="es-CL"/>
+        </w:rPr>
+      </w:pPr>
+      <w:r>
+        <w:rPr>
+          <w:u w:val="single"/>
+          <w:lang w:val="es-CL"/>
+        </w:rPr>
+        <w:t>Realización:</w:t>
+      </w:r>
+    </w:p>
+    <w:p>
+      <w:pPr>
+        <w:ind w:left="720"/>
+        <w:rPr>
+          <w:lang w:val="es-CL"/>
+        </w:rPr>
+      </w:pPr>
+      <w:r>
+        <w:rPr>
+          <w:lang w:val="es-CL"/>
+        </w:rPr>
+        <w:t>Los resultados económicos deben computarse una vez todo esté confirmado, las operaciones legales, los riesgos, entre otros.</w:t>
+      </w:r>
+    </w:p>
+    <w:p>
+      <w:pPr>
+        <w:rPr>
+          <w:u w:val="single"/>
+          <w:lang w:val="es-CL"/>
+        </w:rPr>
+      </w:pPr>
+      <w:r>
+        <w:rPr>
+          <w:u w:val="single"/>
+          <w:lang w:val="es-CL"/>
+        </w:rPr>
+        <w:t>Costo Histórico:</w:t>
+      </w:r>
+    </w:p>
+    <w:p>
+      <w:pPr>
+        <w:rPr>
+          <w:lang w:val="es-CL"/>
+        </w:rPr>
+      </w:pPr>
+      <w:r>
+        <w:rPr>
+          <w:lang w:val="es-CL"/>
+        </w:rPr>
+        <w:tab/>
+      </w:r>
+    </w:p>
+    <w:p>
+      <w:pPr>
+        <w:rPr>
+          <w:u w:val="single"/>
+          <w:lang w:val="es-CL"/>
+        </w:rPr>
+      </w:pPr>
+      <w:r>
+        <w:rPr>
+          <w:u w:val="single"/>
+          <w:lang w:val="es-CL"/>
+        </w:rPr>
+        <w:t>Objetividad:</w:t>
+      </w:r>
+    </w:p>
+    <w:p>
+      <w:pPr>
+        <w:ind w:left="720"/>
+        <w:rPr>
+          <w:lang w:val="es-CL"/>
+        </w:rPr>
+      </w:pPr>
+      <w:r>
+        <w:rPr>
+          <w:lang w:val="es-CL"/>
+        </w:rPr>
+        <w:t>Los cambios en activos, pasivos y patrimonio deben ser contabilizados tan pronto sea posible medir esos cambios objetivamente.</w:t>
+      </w:r>
+    </w:p>
+    <w:p>
+      <w:pPr>
+        <w:rPr>
+          <w:u w:val="single"/>
+          <w:lang w:val="es-CL"/>
+        </w:rPr>
+      </w:pPr>
+      <w:r>
+        <w:rPr>
+          <w:u w:val="single"/>
+          <w:lang w:val="es-CL"/>
+        </w:rPr>
+        <w:t>Criterio Prudencial:</w:t>
+      </w:r>
+    </w:p>
+    <w:p>
+      <w:pPr>
+        <w:ind w:left="720"/>
+      </w:pPr>
+      <w:r>
+        <w:rPr>
+          <w:lang w:val="es-CL"/>
+        </w:rPr>
+        <w:t>Para distribuir los recursos, costos y gastos en el corto plazo, se necesitan hacer estimaciones</w:t>
+      </w:r>
+      <w:r>
+        <w:rPr>
+          <w:lang w:val="es-CL"/>
+        </w:rPr>
+        <w:t xml:space="preserve"> en los estados financieros</w:t>
+      </w:r>
+      <w:r>
+        <w:rPr>
+          <w:lang w:val="es-CL"/>
+        </w:rPr>
+        <w:t>, por lo que se requiere un criterio sano, conservador y comprobable.</w:t>
+      </w:r>
+    </w:p>
+    <w:p>
+      <w:pPr>
+        <w:rPr>
+          <w:u w:val="single"/>
+          <w:lang w:val="es-CL"/>
+        </w:rPr>
+      </w:pPr>
+      <w:r>
+        <w:rPr>
+          <w:u w:val="single"/>
+          <w:lang w:val="es-CL"/>
+        </w:rPr>
+        <w:t>Significación o importancia relativa:</w:t>
+      </w:r>
+    </w:p>
+    <w:p>
+      <w:pPr>
+        <w:rPr>
+          <w:lang w:val="es-CL"/>
+        </w:rPr>
+      </w:pPr>
+      <w:r>
+        <w:rPr>
+          <w:lang w:val="es-CL"/>
+        </w:rPr>
+        <w:tab/>
       </w:r>
       <w:bookmarkStart w:id="0" w:name="_GoBack"/>
       <w:bookmarkEnd w:id="0"/>
@@ -2556,260 +2905,6 @@
           <w:lang w:val="es-CL"/>
         </w:rPr>
       </w:pPr>
-    </w:p>
-    <w:p>
-      <w:pPr>
-        <w:rPr>
-          <w:u w:val="single"/>
-          <w:lang w:val="es-CL"/>
-        </w:rPr>
-      </w:pPr>
-      <w:r>
-        <w:rPr>
-          <w:u w:val="single"/>
-          <w:lang w:val="es-CL"/>
-        </w:rPr>
-        <w:t>Entidad contable:</w:t>
-      </w:r>
-    </w:p>
-    <w:p>
-      <w:pPr>
-        <w:rPr>
-          <w:u w:val="single"/>
-          <w:lang w:val="es-CL"/>
-        </w:rPr>
-      </w:pPr>
-    </w:p>
-    <w:p>
-      <w:pPr>
-        <w:rPr>
-          <w:u w:val="single"/>
-          <w:lang w:val="es-CL"/>
-        </w:rPr>
-      </w:pPr>
-      <w:r>
-        <w:rPr>
-          <w:u w:val="single"/>
-          <w:lang w:val="es-CL"/>
-        </w:rPr>
-        <w:t>Empresa en marcha:</w:t>
-      </w:r>
-    </w:p>
-    <w:p>
-      <w:pPr>
-        <w:rPr>
-          <w:u w:val="single"/>
-          <w:lang w:val="es-CL"/>
-        </w:rPr>
-      </w:pPr>
-    </w:p>
-    <w:p>
-      <w:pPr>
-        <w:rPr>
-          <w:u w:val="single"/>
-          <w:lang w:val="es-CL"/>
-        </w:rPr>
-      </w:pPr>
-      <w:r>
-        <w:rPr>
-          <w:u w:val="single"/>
-          <w:lang w:val="es-CL"/>
-        </w:rPr>
-        <w:lastRenderedPageBreak/>
-        <w:t>Bienes económicos:</w:t>
-      </w:r>
-    </w:p>
-    <w:p>
-      <w:pPr>
-        <w:rPr>
-          <w:u w:val="single"/>
-          <w:lang w:val="es-CL"/>
-        </w:rPr>
-      </w:pPr>
-    </w:p>
-    <w:p>
-      <w:pPr>
-        <w:rPr>
-          <w:u w:val="single"/>
-          <w:lang w:val="es-CL"/>
-        </w:rPr>
-      </w:pPr>
-      <w:r>
-        <w:rPr>
-          <w:u w:val="single"/>
-          <w:lang w:val="es-CL"/>
-        </w:rPr>
-        <w:t>Moneda:</w:t>
-      </w:r>
-    </w:p>
-    <w:p>
-      <w:pPr>
-        <w:rPr>
-          <w:u w:val="single"/>
-          <w:lang w:val="es-CL"/>
-        </w:rPr>
-      </w:pPr>
-    </w:p>
-    <w:p>
-      <w:pPr>
-        <w:rPr>
-          <w:u w:val="single"/>
-          <w:lang w:val="es-CL"/>
-        </w:rPr>
-      </w:pPr>
-      <w:r>
-        <w:rPr>
-          <w:u w:val="single"/>
-          <w:lang w:val="es-CL"/>
-        </w:rPr>
-        <w:t>Período de Tiempo:</w:t>
-      </w:r>
-    </w:p>
-    <w:p>
-      <w:pPr>
-        <w:rPr>
-          <w:u w:val="single"/>
-          <w:lang w:val="es-CL"/>
-        </w:rPr>
-      </w:pPr>
-    </w:p>
-    <w:p>
-      <w:pPr>
-        <w:rPr>
-          <w:u w:val="single"/>
-          <w:lang w:val="es-CL"/>
-        </w:rPr>
-      </w:pPr>
-      <w:r>
-        <w:rPr>
-          <w:u w:val="single"/>
-          <w:lang w:val="es-CL"/>
-        </w:rPr>
-        <w:t>Devengado:</w:t>
-      </w:r>
-    </w:p>
-    <w:p>
-      <w:pPr>
-        <w:rPr>
-          <w:u w:val="single"/>
-          <w:lang w:val="es-CL"/>
-        </w:rPr>
-      </w:pPr>
-    </w:p>
-    <w:p>
-      <w:pPr>
-        <w:rPr>
-          <w:u w:val="single"/>
-          <w:lang w:val="es-CL"/>
-        </w:rPr>
-      </w:pPr>
-      <w:r>
-        <w:rPr>
-          <w:u w:val="single"/>
-          <w:lang w:val="es-CL"/>
-        </w:rPr>
-        <w:t>Realización:</w:t>
-      </w:r>
-    </w:p>
-    <w:p>
-      <w:pPr>
-        <w:rPr>
-          <w:u w:val="single"/>
-          <w:lang w:val="es-CL"/>
-        </w:rPr>
-      </w:pPr>
-    </w:p>
-    <w:p>
-      <w:pPr>
-        <w:rPr>
-          <w:u w:val="single"/>
-          <w:lang w:val="es-CL"/>
-        </w:rPr>
-      </w:pPr>
-      <w:r>
-        <w:rPr>
-          <w:u w:val="single"/>
-          <w:lang w:val="es-CL"/>
-        </w:rPr>
-        <w:t>Costo Histórico:</w:t>
-      </w:r>
-    </w:p>
-    <w:p>
-      <w:pPr>
-        <w:rPr>
-          <w:u w:val="single"/>
-          <w:lang w:val="es-CL"/>
-        </w:rPr>
-      </w:pPr>
-    </w:p>
-    <w:p>
-      <w:pPr>
-        <w:rPr>
-          <w:u w:val="single"/>
-          <w:lang w:val="es-CL"/>
-        </w:rPr>
-      </w:pPr>
-      <w:r>
-        <w:rPr>
-          <w:u w:val="single"/>
-          <w:lang w:val="es-CL"/>
-        </w:rPr>
-        <w:t>Objetividad:</w:t>
-      </w:r>
-    </w:p>
-    <w:p>
-      <w:pPr>
-        <w:rPr>
-          <w:u w:val="single"/>
-          <w:lang w:val="es-CL"/>
-        </w:rPr>
-      </w:pPr>
-    </w:p>
-    <w:p>
-      <w:pPr>
-        <w:rPr>
-          <w:u w:val="single"/>
-          <w:lang w:val="es-CL"/>
-        </w:rPr>
-      </w:pPr>
-      <w:r>
-        <w:rPr>
-          <w:u w:val="single"/>
-          <w:lang w:val="es-CL"/>
-        </w:rPr>
-        <w:t>Criterio Prudencial:</w:t>
-      </w:r>
-    </w:p>
-    <w:p>
-      <w:pPr>
-        <w:rPr>
-          <w:u w:val="single"/>
-          <w:lang w:val="es-CL"/>
-        </w:rPr>
-      </w:pPr>
-      <w:r>
-        <w:rPr>
-          <w:u w:val="single"/>
-          <w:lang w:val="es-CL"/>
-        </w:rPr>
-        <w:t>Significación o importancia relativa:</w:t>
-      </w:r>
-    </w:p>
-    <w:p>
-      <w:pPr>
-        <w:rPr>
-          <w:u w:val="single"/>
-          <w:lang w:val="es-CL"/>
-        </w:rPr>
-      </w:pPr>
-    </w:p>
-    <w:p>
-      <w:pPr>
-        <w:rPr>
-          <w:u w:val="single"/>
-          <w:lang w:val="es-CL"/>
-        </w:rPr>
-      </w:pPr>
       <w:r>
         <w:rPr>
           <w:u w:val="single"/>
@@ -2977,7 +3072,6 @@
           <w:u w:val="single"/>
           <w:lang w:val="es-CL"/>
         </w:rPr>
-        <w:lastRenderedPageBreak/>
         <w:t>*</w:t>
       </w:r>
       <w:r>
@@ -3252,28 +3346,177 @@
     </w:p>
     <w:p>
       <w:pPr>
-        <w:rPr>
-          <w:u w:val="single"/>
-        </w:rPr>
-      </w:pPr>
-    </w:p>
-    <w:p>
-      <w:pPr>
-        <w:rPr>
-          <w:u w:val="single"/>
-        </w:rPr>
-      </w:pPr>
-    </w:p>
-    <w:p>
-      <w:pPr>
-        <w:rPr>
-          <w:u w:val="single"/>
-        </w:rPr>
-      </w:pPr>
-    </w:p>
-    <w:p/>
-    <w:p/>
-    <w:p/>
+        <w:pStyle w:val="Heading1"/>
+      </w:pPr>
+      <w:r>
+        <w:t>Glosario</w:t>
+      </w:r>
+    </w:p>
+    <w:p>
+      <w:pPr>
+        <w:rPr>
+          <w:u w:val="single"/>
+        </w:rPr>
+      </w:pPr>
+    </w:p>
+    <w:p>
+      <w:pPr>
+        <w:rPr>
+          <w:lang w:val="es-CL"/>
+        </w:rPr>
+      </w:pPr>
+      <w:r>
+        <w:rPr>
+          <w:u w:val="single"/>
+          <w:lang w:val="es-CL"/>
+        </w:rPr>
+        <w:t>Estado financiero:</w:t>
+      </w:r>
+      <w:r>
+        <w:rPr>
+          <w:lang w:val="es-CL"/>
+        </w:rPr>
+        <w:t xml:space="preserve"> Informe formal para tener constan</w:t>
+      </w:r>
+      <w:r>
+        <w:rPr>
+          <w:lang w:val="es-CL"/>
+        </w:rPr>
+        <w:t xml:space="preserve">cia de </w:t>
+      </w:r>
+      <w:r>
+        <w:rPr>
+          <w:lang w:val="es-CL"/>
+        </w:rPr>
+        <w:t>las actividades económicas.</w:t>
+      </w:r>
+    </w:p>
+    <w:p>
+      <w:pPr>
+        <w:rPr>
+          <w:lang w:val="es-CL"/>
+        </w:rPr>
+      </w:pPr>
+      <w:r>
+        <w:rPr>
+          <w:u w:val="single"/>
+          <w:lang w:val="es-CL"/>
+        </w:rPr>
+        <w:t>Entidad económica:</w:t>
+      </w:r>
+      <w:r>
+        <w:rPr>
+          <w:lang w:val="es-CL"/>
+        </w:rPr>
+        <w:t xml:space="preserve"> Es como e</w:t>
+      </w:r>
+      <w:r>
+        <w:rPr>
+          <w:lang w:val="es-CL"/>
+        </w:rPr>
+        <w:t>l objetivo de la empresa (No necesariamente empresa), si es moral, o lucrativa, etc.</w:t>
+      </w:r>
+    </w:p>
+    <w:p>
+      <w:pPr>
+        <w:rPr>
+          <w:lang w:val="es-CL"/>
+        </w:rPr>
+      </w:pPr>
+      <w:r>
+        <w:rPr>
+          <w:u w:val="single"/>
+          <w:lang w:val="es-CL"/>
+        </w:rPr>
+        <w:t>A</w:t>
+      </w:r>
+      <w:r>
+        <w:rPr>
+          <w:u w:val="single"/>
+          <w:lang w:val="es-CL"/>
+        </w:rPr>
+        <w:t>tivos</w:t>
+      </w:r>
+      <w:r>
+        <w:rPr>
+          <w:lang w:val="es-CL"/>
+        </w:rPr>
+        <w:t>: S</w:t>
+      </w:r>
+      <w:r>
+        <w:rPr>
+          <w:lang w:val="es-CL"/>
+        </w:rPr>
+        <w:t xml:space="preserve">on el total de recursos de que dispone una empresa para realizar sus operaciones; siendo todos los bienes y derechos que son propiedad de la empresa. </w:t>
+      </w:r>
+    </w:p>
+    <w:p>
+      <w:pPr>
+        <w:rPr>
+          <w:lang w:val="es-CL"/>
+        </w:rPr>
+      </w:pPr>
+      <w:r>
+        <w:rPr>
+          <w:u w:val="single"/>
+          <w:lang w:val="es-CL"/>
+        </w:rPr>
+        <w:t>P</w:t>
+      </w:r>
+      <w:r>
+        <w:rPr>
+          <w:u w:val="single"/>
+          <w:lang w:val="es-CL"/>
+        </w:rPr>
+        <w:t>asivo</w:t>
+      </w:r>
+      <w:r>
+        <w:rPr>
+          <w:u w:val="single"/>
+          <w:lang w:val="es-CL"/>
+        </w:rPr>
+        <w:t>:</w:t>
+      </w:r>
+      <w:r>
+        <w:rPr>
+          <w:lang w:val="es-CL"/>
+        </w:rPr>
+        <w:t xml:space="preserve"> </w:t>
+      </w:r>
+      <w:r>
+        <w:rPr>
+          <w:lang w:val="es-CL"/>
+        </w:rPr>
+        <w:t>T</w:t>
+      </w:r>
+      <w:r>
+        <w:rPr>
+          <w:lang w:val="es-CL"/>
+        </w:rPr>
+        <w:t>otal de deudas y obligaciones que contrae la empresa</w:t>
+      </w:r>
+    </w:p>
+    <w:p>
+      <w:pPr>
+        <w:rPr>
+          <w:lang w:val="es-CL"/>
+        </w:rPr>
+      </w:pPr>
+    </w:p>
+    <w:p>
+      <w:pPr>
+        <w:rPr>
+          <w:lang w:val="es-CL"/>
+        </w:rPr>
+      </w:pPr>
+    </w:p>
+    <w:p>
+      <w:pPr>
+        <w:rPr>
+          <w:lang w:val="es-CL"/>
+        </w:rPr>
+      </w:pPr>
+    </w:p>
     <w:sectPr>
       <w:pgSz w:w="12240" w:h="15840"/>
       <w:pgMar w:top="1440" w:right="1440" w:bottom="1440" w:left="1440" w:header="720" w:footer="720" w:gutter="0"/>
@@ -4067,6 +4310,7 @@
   <w:style w:type="character" w:default="1" w:styleId="DefaultParagraphFont">
     <w:name w:val="Default Paragraph Font"/>
     <w:uiPriority w:val="1"/>
+    <w:semiHidden/>
     <w:unhideWhenUsed/>
   </w:style>
   <w:style w:type="table" w:default="1" w:styleId="TableNormal">
@@ -4821,7 +5065,7 @@
 </file>
 
 <file path=customXml/itemProps1.xml><?xml version="1.0" encoding="utf-8"?>
-<ds:datastoreItem xmlns:ds="http://schemas.openxmlformats.org/officeDocument/2006/customXml" ds:itemID="{68FBDD45-8F1D-4AAD-B674-00ABC292E6BF}">
+<ds:datastoreItem xmlns:ds="http://schemas.openxmlformats.org/officeDocument/2006/customXml" ds:itemID="{EC619251-4A36-43BC-B862-87B8D011CA41}">
   <ds:schemaRefs>
     <ds:schemaRef ds:uri="http://schemas.openxmlformats.org/officeDocument/2006/bibliography"/>
   </ds:schemaRefs>

</xml_diff>